<commit_message>
Refactor drink data structure, implement fetch function for API integration, and update Postman collection description
</commit_message>
<xml_diff>
--- a/Documentatie/Muhammed Gursoy 23130032 Ontwerpdocument BE.docx
+++ b/Documentatie/Muhammed Gursoy 23130032 Ontwerpdocument BE.docx
@@ -300,7 +300,7 @@
             </w:rPr>
             <w:fldChar w:fldCharType="separate"/>
           </w:r>
-          <w:hyperlink w:anchor="_Toc201341021" w:history="1">
+          <w:hyperlink w:anchor="_Toc201347778" w:history="1">
             <w:r>
               <w:rPr>
                 <w:rStyle w:val="Hyperlink"/>
@@ -328,7 +328,7 @@
                 <w:noProof/>
                 <w:webHidden/>
               </w:rPr>
-              <w:instrText xml:space="preserve"> PAGEREF _Toc201341021 \h </w:instrText>
+              <w:instrText xml:space="preserve"> PAGEREF _Toc201347778 \h </w:instrText>
             </w:r>
             <w:r>
               <w:rPr>
@@ -375,7 +375,7 @@
               <w14:ligatures w14:val="standardContextual"/>
             </w:rPr>
           </w:pPr>
-          <w:hyperlink w:anchor="_Toc201341022" w:history="1">
+          <w:hyperlink w:anchor="_Toc201347779" w:history="1">
             <w:r>
               <w:rPr>
                 <w:rStyle w:val="Hyperlink"/>
@@ -403,7 +403,7 @@
                 <w:noProof/>
                 <w:webHidden/>
               </w:rPr>
-              <w:instrText xml:space="preserve"> PAGEREF _Toc201341022 \h </w:instrText>
+              <w:instrText xml:space="preserve"> PAGEREF _Toc201347779 \h </w:instrText>
             </w:r>
             <w:r>
               <w:rPr>
@@ -450,7 +450,7 @@
               <w14:ligatures w14:val="standardContextual"/>
             </w:rPr>
           </w:pPr>
-          <w:hyperlink w:anchor="_Toc201341023" w:history="1">
+          <w:hyperlink w:anchor="_Toc201347780" w:history="1">
             <w:r>
               <w:rPr>
                 <w:rStyle w:val="Hyperlink"/>
@@ -478,7 +478,7 @@
                 <w:noProof/>
                 <w:webHidden/>
               </w:rPr>
-              <w:instrText xml:space="preserve"> PAGEREF _Toc201341023 \h </w:instrText>
+              <w:instrText xml:space="preserve"> PAGEREF _Toc201347780 \h </w:instrText>
             </w:r>
             <w:r>
               <w:rPr>
@@ -525,7 +525,7 @@
               <w14:ligatures w14:val="standardContextual"/>
             </w:rPr>
           </w:pPr>
-          <w:hyperlink w:anchor="_Toc201341024" w:history="1">
+          <w:hyperlink w:anchor="_Toc201347781" w:history="1">
             <w:r>
               <w:rPr>
                 <w:rStyle w:val="Hyperlink"/>
@@ -553,7 +553,7 @@
                 <w:noProof/>
                 <w:webHidden/>
               </w:rPr>
-              <w:instrText xml:space="preserve"> PAGEREF _Toc201341024 \h </w:instrText>
+              <w:instrText xml:space="preserve"> PAGEREF _Toc201347781 \h </w:instrText>
             </w:r>
             <w:r>
               <w:rPr>
@@ -600,7 +600,7 @@
               <w14:ligatures w14:val="standardContextual"/>
             </w:rPr>
           </w:pPr>
-          <w:hyperlink w:anchor="_Toc201341025" w:history="1">
+          <w:hyperlink w:anchor="_Toc201347782" w:history="1">
             <w:r>
               <w:rPr>
                 <w:rStyle w:val="Hyperlink"/>
@@ -628,7 +628,7 @@
                 <w:noProof/>
                 <w:webHidden/>
               </w:rPr>
-              <w:instrText xml:space="preserve"> PAGEREF _Toc201341025 \h </w:instrText>
+              <w:instrText xml:space="preserve"> PAGEREF _Toc201347782 \h </w:instrText>
             </w:r>
             <w:r>
               <w:rPr>
@@ -675,7 +675,7 @@
               <w14:ligatures w14:val="standardContextual"/>
             </w:rPr>
           </w:pPr>
-          <w:hyperlink w:anchor="_Toc201341026" w:history="1">
+          <w:hyperlink w:anchor="_Toc201347783" w:history="1">
             <w:r>
               <w:rPr>
                 <w:rStyle w:val="Hyperlink"/>
@@ -703,7 +703,7 @@
                 <w:noProof/>
                 <w:webHidden/>
               </w:rPr>
-              <w:instrText xml:space="preserve"> PAGEREF _Toc201341026 \h </w:instrText>
+              <w:instrText xml:space="preserve"> PAGEREF _Toc201347783 \h </w:instrText>
             </w:r>
             <w:r>
               <w:rPr>
@@ -750,7 +750,7 @@
               <w14:ligatures w14:val="standardContextual"/>
             </w:rPr>
           </w:pPr>
-          <w:hyperlink w:anchor="_Toc201341027" w:history="1">
+          <w:hyperlink w:anchor="_Toc201347784" w:history="1">
             <w:r>
               <w:rPr>
                 <w:rStyle w:val="Hyperlink"/>
@@ -778,7 +778,7 @@
                 <w:noProof/>
                 <w:webHidden/>
               </w:rPr>
-              <w:instrText xml:space="preserve"> PAGEREF _Toc201341027 \h </w:instrText>
+              <w:instrText xml:space="preserve"> PAGEREF _Toc201347784 \h </w:instrText>
             </w:r>
             <w:r>
               <w:rPr>
@@ -825,7 +825,7 @@
               <w14:ligatures w14:val="standardContextual"/>
             </w:rPr>
           </w:pPr>
-          <w:hyperlink w:anchor="_Toc201341028" w:history="1">
+          <w:hyperlink w:anchor="_Toc201347785" w:history="1">
             <w:r>
               <w:rPr>
                 <w:rStyle w:val="Hyperlink"/>
@@ -853,7 +853,7 @@
                 <w:noProof/>
                 <w:webHidden/>
               </w:rPr>
-              <w:instrText xml:space="preserve"> PAGEREF _Toc201341028 \h </w:instrText>
+              <w:instrText xml:space="preserve"> PAGEREF _Toc201347785 \h </w:instrText>
             </w:r>
             <w:r>
               <w:rPr>
@@ -900,7 +900,7 @@
               <w14:ligatures w14:val="standardContextual"/>
             </w:rPr>
           </w:pPr>
-          <w:hyperlink w:anchor="_Toc201341029" w:history="1">
+          <w:hyperlink w:anchor="_Toc201347786" w:history="1">
             <w:r>
               <w:rPr>
                 <w:rStyle w:val="Hyperlink"/>
@@ -928,7 +928,7 @@
                 <w:noProof/>
                 <w:webHidden/>
               </w:rPr>
-              <w:instrText xml:space="preserve"> PAGEREF _Toc201341029 \h </w:instrText>
+              <w:instrText xml:space="preserve"> PAGEREF _Toc201347786 \h </w:instrText>
             </w:r>
             <w:r>
               <w:rPr>
@@ -975,7 +975,7 @@
               <w14:ligatures w14:val="standardContextual"/>
             </w:rPr>
           </w:pPr>
-          <w:hyperlink w:anchor="_Toc201341030" w:history="1">
+          <w:hyperlink w:anchor="_Toc201347787" w:history="1">
             <w:r>
               <w:rPr>
                 <w:rStyle w:val="Hyperlink"/>
@@ -1003,7 +1003,7 @@
                 <w:noProof/>
                 <w:webHidden/>
               </w:rPr>
-              <w:instrText xml:space="preserve"> PAGEREF _Toc201341030 \h </w:instrText>
+              <w:instrText xml:space="preserve"> PAGEREF _Toc201347787 \h </w:instrText>
             </w:r>
             <w:r>
               <w:rPr>
@@ -1050,7 +1050,7 @@
               <w14:ligatures w14:val="standardContextual"/>
             </w:rPr>
           </w:pPr>
-          <w:hyperlink w:anchor="_Toc201341031" w:history="1">
+          <w:hyperlink w:anchor="_Toc201347788" w:history="1">
             <w:r>
               <w:rPr>
                 <w:rStyle w:val="Hyperlink"/>
@@ -1078,7 +1078,7 @@
                 <w:noProof/>
                 <w:webHidden/>
               </w:rPr>
-              <w:instrText xml:space="preserve"> PAGEREF _Toc201341031 \h </w:instrText>
+              <w:instrText xml:space="preserve"> PAGEREF _Toc201347788 \h </w:instrText>
             </w:r>
             <w:r>
               <w:rPr>
@@ -1125,7 +1125,7 @@
               <w14:ligatures w14:val="standardContextual"/>
             </w:rPr>
           </w:pPr>
-          <w:hyperlink w:anchor="_Toc201341032" w:history="1">
+          <w:hyperlink w:anchor="_Toc201347789" w:history="1">
             <w:r>
               <w:rPr>
                 <w:rStyle w:val="Hyperlink"/>
@@ -1153,7 +1153,7 @@
                 <w:noProof/>
                 <w:webHidden/>
               </w:rPr>
-              <w:instrText xml:space="preserve"> PAGEREF _Toc201341032 \h </w:instrText>
+              <w:instrText xml:space="preserve"> PAGEREF _Toc201347789 \h </w:instrText>
             </w:r>
             <w:r>
               <w:rPr>
@@ -1200,7 +1200,7 @@
               <w14:ligatures w14:val="standardContextual"/>
             </w:rPr>
           </w:pPr>
-          <w:hyperlink w:anchor="_Toc201341033" w:history="1">
+          <w:hyperlink w:anchor="_Toc201347790" w:history="1">
             <w:r>
               <w:rPr>
                 <w:rStyle w:val="Hyperlink"/>
@@ -1228,7 +1228,7 @@
                 <w:noProof/>
                 <w:webHidden/>
               </w:rPr>
-              <w:instrText xml:space="preserve"> PAGEREF _Toc201341033 \h </w:instrText>
+              <w:instrText xml:space="preserve"> PAGEREF _Toc201347790 \h </w:instrText>
             </w:r>
             <w:r>
               <w:rPr>
@@ -1275,7 +1275,7 @@
               <w14:ligatures w14:val="standardContextual"/>
             </w:rPr>
           </w:pPr>
-          <w:hyperlink w:anchor="_Toc201341034" w:history="1">
+          <w:hyperlink w:anchor="_Toc201347791" w:history="1">
             <w:r>
               <w:rPr>
                 <w:rStyle w:val="Hyperlink"/>
@@ -1303,7 +1303,7 @@
                 <w:noProof/>
                 <w:webHidden/>
               </w:rPr>
-              <w:instrText xml:space="preserve"> PAGEREF _Toc201341034 \h </w:instrText>
+              <w:instrText xml:space="preserve"> PAGEREF _Toc201347791 \h </w:instrText>
             </w:r>
             <w:r>
               <w:rPr>
@@ -1350,7 +1350,7 @@
               <w14:ligatures w14:val="standardContextual"/>
             </w:rPr>
           </w:pPr>
-          <w:hyperlink w:anchor="_Toc201341035" w:history="1">
+          <w:hyperlink w:anchor="_Toc201347792" w:history="1">
             <w:r>
               <w:rPr>
                 <w:rStyle w:val="Hyperlink"/>
@@ -1378,7 +1378,7 @@
                 <w:noProof/>
                 <w:webHidden/>
               </w:rPr>
-              <w:instrText xml:space="preserve"> PAGEREF _Toc201341035 \h </w:instrText>
+              <w:instrText xml:space="preserve"> PAGEREF _Toc201347792 \h </w:instrText>
             </w:r>
             <w:r>
               <w:rPr>
@@ -1425,7 +1425,7 @@
               <w14:ligatures w14:val="standardContextual"/>
             </w:rPr>
           </w:pPr>
-          <w:hyperlink w:anchor="_Toc201341036" w:history="1">
+          <w:hyperlink w:anchor="_Toc201347793" w:history="1">
             <w:r>
               <w:rPr>
                 <w:rStyle w:val="Hyperlink"/>
@@ -1453,7 +1453,7 @@
                 <w:noProof/>
                 <w:webHidden/>
               </w:rPr>
-              <w:instrText xml:space="preserve"> PAGEREF _Toc201341036 \h </w:instrText>
+              <w:instrText xml:space="preserve"> PAGEREF _Toc201347793 \h </w:instrText>
             </w:r>
             <w:r>
               <w:rPr>
@@ -1500,7 +1500,7 @@
               <w14:ligatures w14:val="standardContextual"/>
             </w:rPr>
           </w:pPr>
-          <w:hyperlink w:anchor="_Toc201341037" w:history="1">
+          <w:hyperlink w:anchor="_Toc201347794" w:history="1">
             <w:r>
               <w:rPr>
                 <w:rStyle w:val="Hyperlink"/>
@@ -1528,7 +1528,7 @@
                 <w:noProof/>
                 <w:webHidden/>
               </w:rPr>
-              <w:instrText xml:space="preserve"> PAGEREF _Toc201341037 \h </w:instrText>
+              <w:instrText xml:space="preserve"> PAGEREF _Toc201347794 \h </w:instrText>
             </w:r>
             <w:r>
               <w:rPr>
@@ -1575,7 +1575,7 @@
               <w14:ligatures w14:val="standardContextual"/>
             </w:rPr>
           </w:pPr>
-          <w:hyperlink w:anchor="_Toc201341038" w:history="1">
+          <w:hyperlink w:anchor="_Toc201347795" w:history="1">
             <w:r>
               <w:rPr>
                 <w:rStyle w:val="Hyperlink"/>
@@ -1603,7 +1603,7 @@
                 <w:noProof/>
                 <w:webHidden/>
               </w:rPr>
-              <w:instrText xml:space="preserve"> PAGEREF _Toc201341038 \h </w:instrText>
+              <w:instrText xml:space="preserve"> PAGEREF _Toc201347795 \h </w:instrText>
             </w:r>
             <w:r>
               <w:rPr>
@@ -1650,7 +1650,7 @@
               <w14:ligatures w14:val="standardContextual"/>
             </w:rPr>
           </w:pPr>
-          <w:hyperlink w:anchor="_Toc201341039" w:history="1">
+          <w:hyperlink w:anchor="_Toc201347796" w:history="1">
             <w:r>
               <w:rPr>
                 <w:rStyle w:val="Hyperlink"/>
@@ -1678,7 +1678,7 @@
                 <w:noProof/>
                 <w:webHidden/>
               </w:rPr>
-              <w:instrText xml:space="preserve"> PAGEREF _Toc201341039 \h </w:instrText>
+              <w:instrText xml:space="preserve"> PAGEREF _Toc201347796 \h </w:instrText>
             </w:r>
             <w:r>
               <w:rPr>
@@ -1780,7 +1780,7 @@
           <w:rFonts w:asciiTheme="minorHAnsi" w:hAnsiTheme="minorHAnsi" w:cstheme="minorHAnsi"/>
         </w:rPr>
       </w:pPr>
-      <w:bookmarkStart w:id="0" w:name="_Toc201341021"/>
+      <w:bookmarkStart w:id="0" w:name="_Toc201347778"/>
       <w:r>
         <w:rPr>
           <w:rFonts w:asciiTheme="minorHAnsi" w:hAnsiTheme="minorHAnsi" w:cstheme="minorHAnsi"/>
@@ -1799,117 +1799,33 @@
         <w:rPr>
           <w:rFonts w:cstheme="minorHAnsi"/>
         </w:rPr>
-        <w:t xml:space="preserve">Voor deze opdracht ontwikkel ik een </w:t>
-      </w:r>
-      <w:proofErr w:type="spellStart"/>
-      <w:r>
-        <w:rPr>
-          <w:rFonts w:cstheme="minorHAnsi"/>
-        </w:rPr>
-        <w:t>back-end</w:t>
-      </w:r>
-      <w:proofErr w:type="spellEnd"/>
-      <w:r>
-        <w:rPr>
-          <w:rFonts w:cstheme="minorHAnsi"/>
-        </w:rPr>
-        <w:t xml:space="preserve"> applicatie als uitbreiding op de front-end webapplicatie uit sprint 1. De </w:t>
-      </w:r>
-      <w:proofErr w:type="spellStart"/>
-      <w:r>
-        <w:rPr>
-          <w:rFonts w:cstheme="minorHAnsi"/>
-        </w:rPr>
-        <w:t>back-end</w:t>
-      </w:r>
-      <w:proofErr w:type="spellEnd"/>
-      <w:r>
-        <w:rPr>
-          <w:rFonts w:cstheme="minorHAnsi"/>
-        </w:rPr>
-        <w:t xml:space="preserve"> is gericht op het ontwerpen, implementeren en testen van een </w:t>
-      </w:r>
-      <w:proofErr w:type="spellStart"/>
-      <w:r>
-        <w:rPr>
-          <w:rFonts w:cstheme="minorHAnsi"/>
-        </w:rPr>
-        <w:t>RESTful</w:t>
-      </w:r>
-      <w:proofErr w:type="spellEnd"/>
-      <w:r>
-        <w:rPr>
-          <w:rFonts w:cstheme="minorHAnsi"/>
-        </w:rPr>
-        <w:t xml:space="preserve"> API die communiceert met een front-end verzameling van frisdranken.</w:t>
-      </w:r>
-    </w:p>
-    <w:p>
-      <w:pPr>
-        <w:rPr>
-          <w:rFonts w:cstheme="minorHAnsi"/>
-        </w:rPr>
-      </w:pPr>
-      <w:r>
-        <w:rPr>
-          <w:rFonts w:cstheme="minorHAnsi"/>
-        </w:rPr>
-        <w:t xml:space="preserve">De applicatie is bedoeld als individuele opdracht voor het toepassen van de basisprincipes van </w:t>
-      </w:r>
-      <w:proofErr w:type="spellStart"/>
-      <w:r>
-        <w:rPr>
-          <w:rFonts w:cstheme="minorHAnsi"/>
-        </w:rPr>
-        <w:t>back-end</w:t>
-      </w:r>
-      <w:proofErr w:type="spellEnd"/>
-      <w:r>
-        <w:rPr>
-          <w:rFonts w:cstheme="minorHAnsi"/>
-        </w:rPr>
-        <w:t xml:space="preserve"> development, waaronder het gebruik van Node.js, Express.js, JSON-server en Postman.</w:t>
-      </w:r>
-    </w:p>
-    <w:p>
-      <w:pPr>
-        <w:rPr>
-          <w:rFonts w:cstheme="minorHAnsi"/>
-        </w:rPr>
-      </w:pPr>
-      <w:r>
-        <w:rPr>
-          <w:rFonts w:cstheme="minorHAnsi"/>
-        </w:rPr>
-        <w:t xml:space="preserve">Het doel van de </w:t>
-      </w:r>
-      <w:proofErr w:type="spellStart"/>
-      <w:r>
-        <w:rPr>
-          <w:rFonts w:cstheme="minorHAnsi"/>
-        </w:rPr>
-        <w:t>back-end</w:t>
-      </w:r>
-      <w:proofErr w:type="spellEnd"/>
-      <w:r>
-        <w:rPr>
-          <w:rFonts w:cstheme="minorHAnsi"/>
-        </w:rPr>
-        <w:t xml:space="preserve"> is om in staat te stellen om frisdranken uit de collectie te bekijken, toevoegen, wijzigen en verwijderen via API-</w:t>
-      </w:r>
-      <w:proofErr w:type="spellStart"/>
-      <w:r>
-        <w:rPr>
-          <w:rFonts w:cstheme="minorHAnsi"/>
-        </w:rPr>
-        <w:t>endpoints</w:t>
-      </w:r>
-      <w:proofErr w:type="spellEnd"/>
-      <w:r>
-        <w:rPr>
-          <w:rFonts w:cstheme="minorHAnsi"/>
-        </w:rPr>
-        <w:t xml:space="preserve">. De gegevens worden aangeboden in JSON-formaat, en zijn via de API benaderbaar op zowel </w:t>
+        <w:t>Voor deze opdracht ontwikkel ik een back-end applicatie als uitbreiding op de front-end webapplicatie uit sprint 1. De back-end is gericht op het ontwerpen, implementeren en testen van een RESTful API die communiceert met een front-end verzameling van frisdranken.</w:t>
+      </w:r>
+    </w:p>
+    <w:p>
+      <w:pPr>
+        <w:rPr>
+          <w:rFonts w:cstheme="minorHAnsi"/>
+        </w:rPr>
+      </w:pPr>
+      <w:r>
+        <w:rPr>
+          <w:rFonts w:cstheme="minorHAnsi"/>
+        </w:rPr>
+        <w:t>De applicatie is bedoeld als individuele opdracht voor het toepassen van de basisprincipes van back-end development, waaronder het gebruik van Node.js, Express.js, JSON-server en Postman.</w:t>
+      </w:r>
+    </w:p>
+    <w:p>
+      <w:pPr>
+        <w:rPr>
+          <w:rFonts w:cstheme="minorHAnsi"/>
+        </w:rPr>
+      </w:pPr>
+      <w:r>
+        <w:rPr>
+          <w:rFonts w:cstheme="minorHAnsi"/>
+        </w:rPr>
+        <w:t xml:space="preserve">Het doel van de back-end is om in staat te stellen om frisdranken uit de collectie te bekijken, toevoegen, wijzigen en verwijderen via API-endpoints. De gegevens worden aangeboden in JSON-formaat, en zijn via de API benaderbaar op zowel </w:t>
       </w:r>
       <w:r>
         <w:rPr>
@@ -1928,35 +1844,7 @@
           <w:rFonts w:cstheme="minorHAnsi"/>
         </w:rPr>
         <w:br/>
-        <w:t xml:space="preserve">De </w:t>
-      </w:r>
-      <w:proofErr w:type="spellStart"/>
-      <w:r>
-        <w:rPr>
-          <w:rFonts w:cstheme="minorHAnsi"/>
-        </w:rPr>
-        <w:t>back-end</w:t>
-      </w:r>
-      <w:proofErr w:type="spellEnd"/>
-      <w:r>
-        <w:rPr>
-          <w:rFonts w:cstheme="minorHAnsi"/>
-        </w:rPr>
-        <w:t xml:space="preserve"> wordt lokaal gedraaid en getest, met een duidelijke projectstructuur en uitgebreide documentatie van de </w:t>
-      </w:r>
-      <w:proofErr w:type="spellStart"/>
-      <w:r>
-        <w:rPr>
-          <w:rFonts w:cstheme="minorHAnsi"/>
-        </w:rPr>
-        <w:t>endpoints</w:t>
-      </w:r>
-      <w:proofErr w:type="spellEnd"/>
-      <w:r>
-        <w:rPr>
-          <w:rFonts w:cstheme="minorHAnsi"/>
-        </w:rPr>
-        <w:t>.</w:t>
+        <w:t>De back-end wordt lokaal gedraaid en getest, met een duidelijke projectstructuur en uitgebreide documentatie van de endpoints.</w:t>
       </w:r>
     </w:p>
     <w:p>
@@ -2092,7 +1980,7 @@
           <w:rFonts w:asciiTheme="minorHAnsi" w:hAnsiTheme="minorHAnsi" w:cstheme="minorHAnsi"/>
         </w:rPr>
       </w:pPr>
-      <w:bookmarkStart w:id="1" w:name="_Toc201341022"/>
+      <w:bookmarkStart w:id="1" w:name="_Toc201347779"/>
       <w:r>
         <w:rPr>
           <w:rFonts w:asciiTheme="minorHAnsi" w:hAnsiTheme="minorHAnsi" w:cstheme="minorHAnsi"/>
@@ -2112,55 +2000,27 @@
         <w:rPr>
           <w:rFonts w:cstheme="minorHAnsi"/>
         </w:rPr>
-        <w:t xml:space="preserve">Om dit </w:t>
-      </w:r>
-      <w:proofErr w:type="spellStart"/>
-      <w:r>
-        <w:rPr>
-          <w:rFonts w:cstheme="minorHAnsi"/>
-        </w:rPr>
-        <w:t>back-end</w:t>
-      </w:r>
-      <w:proofErr w:type="spellEnd"/>
-      <w:r>
-        <w:rPr>
-          <w:rFonts w:cstheme="minorHAnsi"/>
-        </w:rPr>
-        <w:t xml:space="preserve"> project succesvol te voltooien, volg ik een gestructureerde aanpak bestaande uit meerdere fasen. De applicatie wordt ontwikkeld in een Visual Studio Code met gebruik van Node.js, Express.js, en Postman. Voor versiebeheer maak ik gebruik van Git en GitHub.</w:t>
-      </w:r>
-    </w:p>
-    <w:p>
-      <w:pPr>
-        <w:rPr>
-          <w:rFonts w:cstheme="minorHAnsi"/>
-        </w:rPr>
-      </w:pPr>
-    </w:p>
-    <w:p>
-      <w:pPr>
-        <w:rPr>
-          <w:rFonts w:cstheme="minorHAnsi"/>
-        </w:rPr>
-      </w:pPr>
-      <w:r>
-        <w:rPr>
-          <w:rFonts w:cstheme="minorHAnsi"/>
-        </w:rPr>
-        <w:t xml:space="preserve">Het </w:t>
-      </w:r>
-      <w:proofErr w:type="spellStart"/>
-      <w:r>
-        <w:rPr>
-          <w:rFonts w:cstheme="minorHAnsi"/>
-        </w:rPr>
-        <w:t>back-end</w:t>
-      </w:r>
-      <w:proofErr w:type="spellEnd"/>
-      <w:r>
-        <w:rPr>
-          <w:rFonts w:cstheme="minorHAnsi"/>
-        </w:rPr>
-        <w:t xml:space="preserve"> project</w:t>
+        <w:t>Om dit back-end project succesvol te voltooien, volg ik een gestructureerde aanpak bestaande uit meerdere fasen. De applicatie wordt ontwikkeld in een Visual Studio Code met gebruik van Node.js, Express.js, en Postman. Voor versiebeheer maak ik gebruik van Git en GitHub.</w:t>
+      </w:r>
+    </w:p>
+    <w:p>
+      <w:pPr>
+        <w:rPr>
+          <w:rFonts w:cstheme="minorHAnsi"/>
+        </w:rPr>
+      </w:pPr>
+    </w:p>
+    <w:p>
+      <w:pPr>
+        <w:rPr>
+          <w:rFonts w:cstheme="minorHAnsi"/>
+        </w:rPr>
+      </w:pPr>
+      <w:r>
+        <w:rPr>
+          <w:rFonts w:cstheme="minorHAnsi"/>
+        </w:rPr>
+        <w:t>Het back-end project</w:t>
       </w:r>
       <w:r>
         <w:rPr>
@@ -2182,7 +2042,7 @@
           <w:rFonts w:asciiTheme="minorHAnsi" w:hAnsiTheme="minorHAnsi" w:cstheme="minorHAnsi"/>
         </w:rPr>
       </w:pPr>
-      <w:bookmarkStart w:id="2" w:name="_Toc201341023"/>
+      <w:bookmarkStart w:id="2" w:name="_Toc201347780"/>
       <w:r>
         <w:rPr>
           <w:rFonts w:asciiTheme="minorHAnsi" w:hAnsiTheme="minorHAnsi" w:cstheme="minorHAnsi"/>
@@ -2201,35 +2061,7 @@
         <w:rPr>
           <w:rFonts w:cstheme="minorHAnsi"/>
         </w:rPr>
-        <w:t xml:space="preserve">De basisconcepten zoals HTTP, JSON en </w:t>
-      </w:r>
-      <w:proofErr w:type="spellStart"/>
-      <w:r>
-        <w:rPr>
-          <w:rFonts w:cstheme="minorHAnsi"/>
-        </w:rPr>
-        <w:t>RESTful</w:t>
-      </w:r>
-      <w:proofErr w:type="spellEnd"/>
-      <w:r>
-        <w:rPr>
-          <w:rFonts w:cstheme="minorHAnsi"/>
-        </w:rPr>
-        <w:t xml:space="preserve"> </w:t>
-      </w:r>
-      <w:proofErr w:type="spellStart"/>
-      <w:r>
-        <w:rPr>
-          <w:rFonts w:cstheme="minorHAnsi"/>
-        </w:rPr>
-        <w:t>API's</w:t>
-      </w:r>
-      <w:proofErr w:type="spellEnd"/>
-      <w:r>
-        <w:rPr>
-          <w:rFonts w:cstheme="minorHAnsi"/>
-        </w:rPr>
-        <w:t xml:space="preserve"> zijn </w:t>
+        <w:t xml:space="preserve">De basisconcepten zoals HTTP, JSON en RESTful API's zijn </w:t>
       </w:r>
       <w:r>
         <w:rPr>
@@ -2241,21 +2073,7 @@
         <w:rPr>
           <w:rFonts w:cstheme="minorHAnsi"/>
         </w:rPr>
-        <w:t xml:space="preserve"> voor het begrijpen van communicatie tussen client en server. Door deze concepten eerst te bestuderen, kon ik gerichter werken in latere stappen. Het gaf me inzicht in hoe een API werkt, wat een </w:t>
-      </w:r>
-      <w:proofErr w:type="spellStart"/>
-      <w:r>
-        <w:rPr>
-          <w:rFonts w:cstheme="minorHAnsi"/>
-        </w:rPr>
-        <w:t>endpoint</w:t>
-      </w:r>
-      <w:proofErr w:type="spellEnd"/>
-      <w:r>
-        <w:rPr>
-          <w:rFonts w:cstheme="minorHAnsi"/>
-        </w:rPr>
-        <w:t xml:space="preserve"> precies is en hoe data wordt gestructureerd en uitgewisseld via JSON. </w:t>
+        <w:t xml:space="preserve"> voor het begrijpen van communicatie tussen client en server. Door deze concepten eerst te bestuderen, kon ik gerichter werken in latere stappen. Het gaf me inzicht in hoe een API werkt, wat een endpoint precies is en hoe data wordt gestructureerd en uitgewisseld via JSON. </w:t>
       </w:r>
     </w:p>
     <w:p>
@@ -2293,26 +2111,12 @@
           <w:rFonts w:asciiTheme="minorHAnsi" w:hAnsiTheme="minorHAnsi" w:cstheme="minorHAnsi"/>
         </w:rPr>
       </w:pPr>
-      <w:bookmarkStart w:id="3" w:name="_Toc201341024"/>
+      <w:bookmarkStart w:id="3" w:name="_Toc201347781"/>
       <w:r>
         <w:rPr>
           <w:rFonts w:asciiTheme="minorHAnsi" w:hAnsiTheme="minorHAnsi" w:cstheme="minorHAnsi"/>
         </w:rPr>
-        <w:t xml:space="preserve">2. Opzetten van een </w:t>
-      </w:r>
-      <w:proofErr w:type="spellStart"/>
-      <w:r>
-        <w:rPr>
-          <w:rFonts w:asciiTheme="minorHAnsi" w:hAnsiTheme="minorHAnsi" w:cstheme="minorHAnsi"/>
-        </w:rPr>
-        <w:t>mock</w:t>
-      </w:r>
-      <w:proofErr w:type="spellEnd"/>
-      <w:r>
-        <w:rPr>
-          <w:rFonts w:asciiTheme="minorHAnsi" w:hAnsiTheme="minorHAnsi" w:cstheme="minorHAnsi"/>
-        </w:rPr>
-        <w:t>-server</w:t>
+        <w:t>2. Opzetten van een mock-server</w:t>
       </w:r>
       <w:bookmarkEnd w:id="3"/>
     </w:p>
@@ -2338,35 +2142,7 @@
         <w:rPr>
           <w:rFonts w:cstheme="minorHAnsi"/>
         </w:rPr>
-        <w:t xml:space="preserve"> van een </w:t>
-      </w:r>
-      <w:proofErr w:type="spellStart"/>
-      <w:r>
-        <w:rPr>
-          <w:rFonts w:cstheme="minorHAnsi"/>
-        </w:rPr>
-        <w:t>RESTful</w:t>
-      </w:r>
-      <w:proofErr w:type="spellEnd"/>
-      <w:r>
-        <w:rPr>
-          <w:rFonts w:cstheme="minorHAnsi"/>
-        </w:rPr>
-        <w:t xml:space="preserve"> API met JSON-server bood een manier om het gedrag van </w:t>
-      </w:r>
-      <w:proofErr w:type="spellStart"/>
-      <w:r>
-        <w:rPr>
-          <w:rFonts w:cstheme="minorHAnsi"/>
-        </w:rPr>
-        <w:t>endpoints</w:t>
-      </w:r>
-      <w:proofErr w:type="spellEnd"/>
-      <w:r>
-        <w:rPr>
-          <w:rFonts w:cstheme="minorHAnsi"/>
-        </w:rPr>
-        <w:t xml:space="preserve"> en HTTP-methodes te begrijpen.</w:t>
+        <w:t xml:space="preserve"> van een RESTful API met JSON-server bood een manier om het gedrag van endpoints en HTTP-methodes te begrijpen.</w:t>
       </w:r>
     </w:p>
     <w:p>
@@ -2387,21 +2163,7 @@
         <w:rPr>
           <w:rFonts w:cstheme="minorHAnsi"/>
         </w:rPr>
-        <w:t xml:space="preserve"> Gebruik van een </w:t>
-      </w:r>
-      <w:proofErr w:type="spellStart"/>
-      <w:r>
-        <w:rPr>
-          <w:rFonts w:cstheme="minorHAnsi"/>
-        </w:rPr>
-        <w:t>mock</w:t>
-      </w:r>
-      <w:proofErr w:type="spellEnd"/>
-      <w:r>
-        <w:rPr>
-          <w:rFonts w:cstheme="minorHAnsi"/>
-        </w:rPr>
-        <w:t>-server voor snelle feedback en om basisfunctionaliteit te leren zonder de complexiteit van een echte backend.</w:t>
+        <w:t xml:space="preserve"> Gebruik van een mock-server voor snelle feedback en om basisfunctionaliteit te leren zonder de complexiteit van een echte backend.</w:t>
       </w:r>
     </w:p>
     <w:p>
@@ -2418,7 +2180,7 @@
           <w:rFonts w:asciiTheme="minorHAnsi" w:hAnsiTheme="minorHAnsi" w:cstheme="minorHAnsi"/>
         </w:rPr>
       </w:pPr>
-      <w:bookmarkStart w:id="4" w:name="_Toc201341025"/>
+      <w:bookmarkStart w:id="4" w:name="_Toc201347782"/>
       <w:r>
         <w:rPr>
           <w:rFonts w:asciiTheme="minorHAnsi" w:hAnsiTheme="minorHAnsi" w:cstheme="minorHAnsi"/>
@@ -2593,7 +2355,7 @@
           <w:rFonts w:asciiTheme="minorHAnsi" w:hAnsiTheme="minorHAnsi" w:cstheme="minorHAnsi"/>
         </w:rPr>
       </w:pPr>
-      <w:bookmarkStart w:id="5" w:name="_Toc201341026"/>
+      <w:bookmarkStart w:id="5" w:name="_Toc201347783"/>
       <w:r>
         <w:rPr>
           <w:rFonts w:asciiTheme="minorHAnsi" w:hAnsiTheme="minorHAnsi" w:cstheme="minorHAnsi"/>
@@ -2613,21 +2375,7 @@
         <w:rPr>
           <w:rFonts w:cstheme="minorHAnsi"/>
         </w:rPr>
-        <w:t xml:space="preserve">Express is een populair </w:t>
-      </w:r>
-      <w:proofErr w:type="spellStart"/>
-      <w:r>
-        <w:rPr>
-          <w:rFonts w:cstheme="minorHAnsi"/>
-        </w:rPr>
-        <w:t>framework</w:t>
-      </w:r>
-      <w:proofErr w:type="spellEnd"/>
-      <w:r>
-        <w:rPr>
-          <w:rFonts w:cstheme="minorHAnsi"/>
-        </w:rPr>
-        <w:t xml:space="preserve"> binnen de Node.js-omgeving. Door hiermee te werken kreeg ik meer </w:t>
+        <w:t xml:space="preserve">Express is een populair framework binnen de Node.js-omgeving. Door hiermee te werken kreeg ik meer </w:t>
       </w:r>
       <w:r>
         <w:rPr>
@@ -2651,35 +2399,7 @@
         <w:rPr>
           <w:rFonts w:cstheme="minorHAnsi"/>
         </w:rPr>
-        <w:t xml:space="preserve">In plaats van alleen een </w:t>
-      </w:r>
-      <w:proofErr w:type="spellStart"/>
-      <w:r>
-        <w:rPr>
-          <w:rFonts w:cstheme="minorHAnsi"/>
-        </w:rPr>
-        <w:t>mock</w:t>
-      </w:r>
-      <w:proofErr w:type="spellEnd"/>
-      <w:r>
-        <w:rPr>
-          <w:rFonts w:cstheme="minorHAnsi"/>
-        </w:rPr>
-        <w:t xml:space="preserve">-server te gebruiken, bouwde ik een volledig werkende server met </w:t>
-      </w:r>
-      <w:proofErr w:type="spellStart"/>
-      <w:r>
-        <w:rPr>
-          <w:rFonts w:cstheme="minorHAnsi"/>
-        </w:rPr>
-        <w:t>hardcoded</w:t>
-      </w:r>
-      <w:proofErr w:type="spellEnd"/>
-      <w:r>
-        <w:rPr>
-          <w:rFonts w:cstheme="minorHAnsi"/>
-        </w:rPr>
-        <w:t xml:space="preserve"> data voor maximale controle.</w:t>
+        <w:t>In plaats van alleen een mock-server te gebruiken, bouwde ik een volledig werkende server met hardcoded data voor maximale controle.</w:t>
       </w:r>
     </w:p>
     <w:p>
@@ -2700,21 +2420,7 @@
         <w:rPr>
           <w:rFonts w:cstheme="minorHAnsi"/>
         </w:rPr>
-        <w:t xml:space="preserve"> Express gekozen voor professionele ervaring met echte </w:t>
-      </w:r>
-      <w:proofErr w:type="spellStart"/>
-      <w:r>
-        <w:rPr>
-          <w:rFonts w:cstheme="minorHAnsi"/>
-        </w:rPr>
-        <w:t>back-end</w:t>
-      </w:r>
-      <w:proofErr w:type="spellEnd"/>
-      <w:r>
-        <w:rPr>
-          <w:rFonts w:cstheme="minorHAnsi"/>
-        </w:rPr>
-        <w:t xml:space="preserve"> ontwikkeling.</w:t>
+        <w:t xml:space="preserve"> Express gekozen voor professionele ervaring met echte back-end ontwikkeling.</w:t>
       </w:r>
     </w:p>
     <w:p>
@@ -2731,7 +2437,7 @@
           <w:rFonts w:asciiTheme="minorHAnsi" w:hAnsiTheme="minorHAnsi" w:cstheme="minorHAnsi"/>
         </w:rPr>
       </w:pPr>
-      <w:bookmarkStart w:id="6" w:name="_Toc201341027"/>
+      <w:bookmarkStart w:id="6" w:name="_Toc201347784"/>
       <w:r>
         <w:rPr>
           <w:rFonts w:asciiTheme="minorHAnsi" w:hAnsiTheme="minorHAnsi" w:cstheme="minorHAnsi"/>
@@ -2750,35 +2456,7 @@
         <w:rPr>
           <w:rFonts w:cstheme="minorHAnsi"/>
         </w:rPr>
-        <w:t xml:space="preserve">Hoewel </w:t>
-      </w:r>
-      <w:proofErr w:type="spellStart"/>
-      <w:r>
-        <w:rPr>
-          <w:rFonts w:cstheme="minorHAnsi"/>
-        </w:rPr>
-        <w:t>fetch</w:t>
-      </w:r>
-      <w:proofErr w:type="spellEnd"/>
-      <w:r>
-        <w:rPr>
-          <w:rFonts w:cstheme="minorHAnsi"/>
-        </w:rPr>
-        <w:t xml:space="preserve">-integratie optioneel was, heb ik wel getest hoe de front-end gegevens uit een API zou kunnen ophalen. Daarnaast is alles zorgvuldig gedocumenteerd, van de </w:t>
-      </w:r>
-      <w:proofErr w:type="spellStart"/>
-      <w:r>
-        <w:rPr>
-          <w:rFonts w:cstheme="minorHAnsi"/>
-        </w:rPr>
-        <w:t>endpoints</w:t>
-      </w:r>
-      <w:proofErr w:type="spellEnd"/>
-      <w:r>
-        <w:rPr>
-          <w:rFonts w:cstheme="minorHAnsi"/>
-        </w:rPr>
-        <w:t xml:space="preserve"> en testresultaten tot de opbouw van de projectmap. </w:t>
+        <w:t xml:space="preserve">Hoewel fetch-integratie optioneel was, heb ik wel getest hoe de front-end gegevens uit een API zou kunnen ophalen. Daarnaast is alles zorgvuldig gedocumenteerd, van de endpoints en testresultaten tot de opbouw van de projectmap. </w:t>
       </w:r>
     </w:p>
     <w:p>
@@ -2822,23 +2500,15 @@
           <w:rFonts w:asciiTheme="minorHAnsi" w:hAnsiTheme="minorHAnsi" w:cstheme="minorHAnsi"/>
         </w:rPr>
       </w:pPr>
-      <w:bookmarkStart w:id="7" w:name="_Toc201341028"/>
+      <w:bookmarkStart w:id="7" w:name="_Toc201347785"/>
       <w:r>
         <w:rPr>
           <w:rFonts w:asciiTheme="minorHAnsi" w:hAnsiTheme="minorHAnsi" w:cstheme="minorHAnsi"/>
         </w:rPr>
         <w:lastRenderedPageBreak/>
-        <w:t xml:space="preserve">Ontwerp </w:t>
-      </w:r>
-      <w:proofErr w:type="spellStart"/>
-      <w:r>
-        <w:rPr>
-          <w:rFonts w:asciiTheme="minorHAnsi" w:hAnsiTheme="minorHAnsi" w:cstheme="minorHAnsi"/>
-        </w:rPr>
-        <w:t>back-end</w:t>
+        <w:t>Ontwerp back-end</w:t>
       </w:r>
       <w:bookmarkEnd w:id="7"/>
-      <w:proofErr w:type="spellEnd"/>
     </w:p>
     <w:tbl>
       <w:tblPr>
@@ -2861,14 +2531,12 @@
                 <w:rFonts w:cstheme="minorHAnsi"/>
               </w:rPr>
             </w:pPr>
-            <w:proofErr w:type="spellStart"/>
             <w:r>
               <w:rPr>
                 <w:rFonts w:cstheme="minorHAnsi"/>
               </w:rPr>
               <w:t>Section</w:t>
             </w:r>
-            <w:proofErr w:type="spellEnd"/>
           </w:p>
         </w:tc>
         <w:tc>
@@ -2881,14 +2549,12 @@
                 <w:rFonts w:cstheme="minorHAnsi"/>
               </w:rPr>
             </w:pPr>
-            <w:proofErr w:type="spellStart"/>
             <w:r>
               <w:rPr>
                 <w:rFonts w:cstheme="minorHAnsi"/>
               </w:rPr>
               <w:t>Description</w:t>
             </w:r>
-            <w:proofErr w:type="spellEnd"/>
           </w:p>
         </w:tc>
       </w:tr>
@@ -2903,14 +2569,12 @@
                 <w:rFonts w:cstheme="minorHAnsi"/>
               </w:rPr>
             </w:pPr>
-            <w:proofErr w:type="spellStart"/>
             <w:r>
               <w:rPr>
                 <w:rFonts w:cstheme="minorHAnsi"/>
               </w:rPr>
               <w:t>Description</w:t>
             </w:r>
-            <w:proofErr w:type="spellEnd"/>
           </w:p>
         </w:tc>
         <w:tc>
@@ -2943,14 +2607,12 @@
                 <w:rFonts w:cstheme="minorHAnsi"/>
               </w:rPr>
             </w:pPr>
-            <w:proofErr w:type="spellStart"/>
             <w:r>
               <w:rPr>
                 <w:rFonts w:cstheme="minorHAnsi"/>
               </w:rPr>
               <w:t>Authentication</w:t>
             </w:r>
-            <w:proofErr w:type="spellEnd"/>
           </w:p>
         </w:tc>
         <w:tc>
@@ -3021,14 +2683,12 @@
                 <w:rFonts w:cstheme="minorHAnsi"/>
               </w:rPr>
             </w:pPr>
-            <w:proofErr w:type="spellStart"/>
             <w:r>
               <w:rPr>
                 <w:rFonts w:cstheme="minorHAnsi"/>
               </w:rPr>
               <w:t>Endpoints</w:t>
             </w:r>
-            <w:proofErr w:type="spellEnd"/>
           </w:p>
         </w:tc>
         <w:tc>
@@ -3052,21 +2712,7 @@
                 <w:rFonts w:cstheme="minorHAnsi"/>
               </w:rPr>
               <w:br/>
-              <w:t>GET     /drinks/:</w:t>
-            </w:r>
-            <w:proofErr w:type="spellStart"/>
-            <w:r>
-              <w:rPr>
-                <w:rFonts w:cstheme="minorHAnsi"/>
-              </w:rPr>
-              <w:t>id</w:t>
-            </w:r>
-            <w:proofErr w:type="spellEnd"/>
-            <w:r>
-              <w:rPr>
-                <w:rFonts w:cstheme="minorHAnsi"/>
-              </w:rPr>
-              <w:t xml:space="preserve">       – Haalt één specifieke frisdrank op</w:t>
+              <w:t>GET     /drinks/:id       – Haalt één specifieke frisdrank op</w:t>
             </w:r>
             <w:r>
               <w:rPr>
@@ -3080,42 +2726,14 @@
                 <w:rFonts w:cstheme="minorHAnsi"/>
               </w:rPr>
               <w:br/>
-              <w:t>PUT     /drinks/:</w:t>
-            </w:r>
-            <w:proofErr w:type="spellStart"/>
-            <w:r>
-              <w:rPr>
-                <w:rFonts w:cstheme="minorHAnsi"/>
-              </w:rPr>
-              <w:t>id</w:t>
-            </w:r>
-            <w:proofErr w:type="spellEnd"/>
-            <w:r>
-              <w:rPr>
-                <w:rFonts w:cstheme="minorHAnsi"/>
-              </w:rPr>
-              <w:t xml:space="preserve">       – Past een frisdrank aan</w:t>
+              <w:t>PUT     /drinks/:id       – Past een frisdrank aan</w:t>
             </w:r>
             <w:r>
               <w:rPr>
                 <w:rFonts w:cstheme="minorHAnsi"/>
               </w:rPr>
               <w:br/>
-              <w:t>DELETE  /drinks/:</w:t>
-            </w:r>
-            <w:proofErr w:type="spellStart"/>
-            <w:r>
-              <w:rPr>
-                <w:rFonts w:cstheme="minorHAnsi"/>
-              </w:rPr>
-              <w:t>id</w:t>
-            </w:r>
-            <w:proofErr w:type="spellEnd"/>
-            <w:r>
-              <w:rPr>
-                <w:rFonts w:cstheme="minorHAnsi"/>
-              </w:rPr>
-              <w:t xml:space="preserve">       – Verwijdert een frisdrank</w:t>
+              <w:t>DELETE  /drinks/:id       – Verwijdert een frisdrank</w:t>
             </w:r>
           </w:p>
         </w:tc>
@@ -3219,33 +2837,11 @@
                 <w:rFonts w:cstheme="minorHAnsi"/>
               </w:rPr>
             </w:pPr>
-            <w:proofErr w:type="spellStart"/>
-            <w:r>
-              <w:rPr>
-                <w:rFonts w:cstheme="minorHAnsi"/>
-              </w:rPr>
-              <w:t>Request</w:t>
-            </w:r>
-            <w:proofErr w:type="spellEnd"/>
-            <w:r>
-              <w:rPr>
-                <w:rFonts w:cstheme="minorHAnsi"/>
-              </w:rPr>
-              <w:t xml:space="preserve"> </w:t>
-            </w:r>
-            <w:proofErr w:type="spellStart"/>
-            <w:r>
-              <w:rPr>
-                <w:rFonts w:cstheme="minorHAnsi"/>
-              </w:rPr>
-              <w:t>Methods</w:t>
-            </w:r>
-            <w:proofErr w:type="spellEnd"/>
-            <w:r>
-              <w:rPr>
-                <w:rFonts w:cstheme="minorHAnsi"/>
-              </w:rPr>
-              <w:t xml:space="preserve"> &amp; Parameters</w:t>
+            <w:r>
+              <w:rPr>
+                <w:rFonts w:cstheme="minorHAnsi"/>
+              </w:rPr>
+              <w:t>Request Methods &amp; Parameters</w:t>
             </w:r>
           </w:p>
         </w:tc>
@@ -3265,23 +2861,7 @@
                 <w:rFonts w:cstheme="minorHAnsi"/>
                 <w:lang w:val="en-US"/>
               </w:rPr>
-              <w:t xml:space="preserve">GET /drinks: </w:t>
-            </w:r>
-            <w:proofErr w:type="spellStart"/>
-            <w:r>
-              <w:rPr>
-                <w:rFonts w:cstheme="minorHAnsi"/>
-                <w:lang w:val="en-US"/>
-              </w:rPr>
-              <w:t>geen</w:t>
-            </w:r>
-            <w:proofErr w:type="spellEnd"/>
-            <w:r>
-              <w:rPr>
-                <w:rFonts w:cstheme="minorHAnsi"/>
-                <w:lang w:val="en-US"/>
-              </w:rPr>
-              <w:t xml:space="preserve"> parameters</w:t>
+              <w:t>GET /drinks: geen parameters</w:t>
             </w:r>
             <w:r>
               <w:rPr>
@@ -3305,22 +2885,7 @@
                 <w:lang w:val="en-US"/>
               </w:rPr>
               <w:br/>
-            </w:r>
-            <w:proofErr w:type="spellStart"/>
-            <w:r>
-              <w:rPr>
-                <w:rFonts w:cstheme="minorHAnsi"/>
-                <w:lang w:val="en-US"/>
-              </w:rPr>
-              <w:t>Voorbeeld</w:t>
-            </w:r>
-            <w:proofErr w:type="spellEnd"/>
-            <w:r>
-              <w:rPr>
-                <w:rFonts w:cstheme="minorHAnsi"/>
-                <w:lang w:val="en-US"/>
-              </w:rPr>
-              <w:t>:</w:t>
+              <w:t>Voorbeeld:</w:t>
             </w:r>
             <w:r>
               <w:rPr>
@@ -3344,23 +2909,7 @@
                 <w:lang w:val="en-US"/>
               </w:rPr>
               <w:br/>
-              <w:t xml:space="preserve">  "category": "</w:t>
-            </w:r>
-            <w:proofErr w:type="spellStart"/>
-            <w:r>
-              <w:rPr>
-                <w:rFonts w:cstheme="minorHAnsi"/>
-                <w:lang w:val="en-US"/>
-              </w:rPr>
-              <w:t>Fruitdrank</w:t>
-            </w:r>
-            <w:proofErr w:type="spellEnd"/>
-            <w:r>
-              <w:rPr>
-                <w:rFonts w:cstheme="minorHAnsi"/>
-                <w:lang w:val="en-US"/>
-              </w:rPr>
-              <w:t>",</w:t>
+              <w:t xml:space="preserve">  "category": "Fruitdrank",</w:t>
             </w:r>
             <w:r>
               <w:rPr>
@@ -3476,84 +3025,28 @@
               <w:rPr>
                 <w:rFonts w:cstheme="minorHAnsi"/>
               </w:rPr>
-              <w:t xml:space="preserve">200 OK – </w:t>
-            </w:r>
-            <w:proofErr w:type="spellStart"/>
-            <w:r>
-              <w:rPr>
-                <w:rFonts w:cstheme="minorHAnsi"/>
-              </w:rPr>
-              <w:t>Request</w:t>
-            </w:r>
-            <w:proofErr w:type="spellEnd"/>
-            <w:r>
-              <w:rPr>
-                <w:rFonts w:cstheme="minorHAnsi"/>
-              </w:rPr>
-              <w:t xml:space="preserve"> succesvol uitgevoerd</w:t>
+              <w:t>200 OK – Request succesvol uitgevoerd</w:t>
             </w:r>
             <w:r>
               <w:rPr>
                 <w:rFonts w:cstheme="minorHAnsi"/>
               </w:rPr>
               <w:br/>
-              <w:t xml:space="preserve">201 </w:t>
-            </w:r>
-            <w:proofErr w:type="spellStart"/>
-            <w:r>
-              <w:rPr>
-                <w:rFonts w:cstheme="minorHAnsi"/>
-              </w:rPr>
-              <w:t>Created</w:t>
-            </w:r>
-            <w:proofErr w:type="spellEnd"/>
-            <w:r>
-              <w:rPr>
-                <w:rFonts w:cstheme="minorHAnsi"/>
-              </w:rPr>
-              <w:t xml:space="preserve"> – Nieuw item aangemaakt</w:t>
+              <w:t>201 Created – Nieuw item aangemaakt</w:t>
             </w:r>
             <w:r>
               <w:rPr>
                 <w:rFonts w:cstheme="minorHAnsi"/>
               </w:rPr>
               <w:br/>
-              <w:t xml:space="preserve">400 Bad </w:t>
-            </w:r>
-            <w:proofErr w:type="spellStart"/>
-            <w:r>
-              <w:rPr>
-                <w:rFonts w:cstheme="minorHAnsi"/>
-              </w:rPr>
-              <w:t>Request</w:t>
-            </w:r>
-            <w:proofErr w:type="spellEnd"/>
-            <w:r>
-              <w:rPr>
-                <w:rFonts w:cstheme="minorHAnsi"/>
-              </w:rPr>
-              <w:t xml:space="preserve"> – Ongeldige data</w:t>
+              <w:t>400 Bad Request – Ongeldige data</w:t>
             </w:r>
             <w:r>
               <w:rPr>
                 <w:rFonts w:cstheme="minorHAnsi"/>
               </w:rPr>
               <w:br/>
-              <w:t xml:space="preserve">404 </w:t>
-            </w:r>
-            <w:proofErr w:type="spellStart"/>
-            <w:r>
-              <w:rPr>
-                <w:rFonts w:cstheme="minorHAnsi"/>
-              </w:rPr>
-              <w:t>Not</w:t>
-            </w:r>
-            <w:proofErr w:type="spellEnd"/>
-            <w:r>
-              <w:rPr>
-                <w:rFonts w:cstheme="minorHAnsi"/>
-              </w:rPr>
-              <w:t xml:space="preserve"> Found – Resource niet gevonden</w:t>
+              <w:t>404 Not Found – Resource niet gevonden</w:t>
             </w:r>
           </w:p>
         </w:tc>
@@ -3593,23 +3086,7 @@
                 <w:rFonts w:cstheme="minorHAnsi"/>
                 <w:lang w:val="en-US"/>
               </w:rPr>
-              <w:t xml:space="preserve">GET /drinks response </w:t>
-            </w:r>
-            <w:proofErr w:type="spellStart"/>
-            <w:r>
-              <w:rPr>
-                <w:rFonts w:cstheme="minorHAnsi"/>
-                <w:lang w:val="en-US"/>
-              </w:rPr>
-              <w:t>voorbeeld</w:t>
-            </w:r>
-            <w:proofErr w:type="spellEnd"/>
-            <w:r>
-              <w:rPr>
-                <w:rFonts w:cstheme="minorHAnsi"/>
-                <w:lang w:val="en-US"/>
-              </w:rPr>
-              <w:t>:</w:t>
+              <w:t>GET /drinks response voorbeeld:</w:t>
             </w:r>
             <w:r>
               <w:rPr>
@@ -3712,23 +3189,7 @@
                 <w:lang w:val="en-US"/>
               </w:rPr>
               <w:br/>
-              <w:t xml:space="preserve">    "category": "</w:t>
-            </w:r>
-            <w:proofErr w:type="spellStart"/>
-            <w:r>
-              <w:rPr>
-                <w:rFonts w:cstheme="minorHAnsi"/>
-                <w:lang w:val="en-US"/>
-              </w:rPr>
-              <w:t>Fruitdrank</w:t>
-            </w:r>
-            <w:proofErr w:type="spellEnd"/>
-            <w:r>
-              <w:rPr>
-                <w:rFonts w:cstheme="minorHAnsi"/>
-                <w:lang w:val="en-US"/>
-              </w:rPr>
-              <w:t>",</w:t>
+              <w:t xml:space="preserve">    "category": "Fruitdrank",</w:t>
             </w:r>
             <w:r>
               <w:rPr>
@@ -3776,23 +3237,7 @@
                 <w:lang w:val="en-US"/>
               </w:rPr>
               <w:br/>
-              <w:t xml:space="preserve">POST /drinks </w:t>
-            </w:r>
-            <w:proofErr w:type="spellStart"/>
-            <w:r>
-              <w:rPr>
-                <w:rFonts w:cstheme="minorHAnsi"/>
-                <w:lang w:val="en-US"/>
-              </w:rPr>
-              <w:t>voorbeeld</w:t>
-            </w:r>
-            <w:proofErr w:type="spellEnd"/>
-            <w:r>
-              <w:rPr>
-                <w:rFonts w:cstheme="minorHAnsi"/>
-                <w:lang w:val="en-US"/>
-              </w:rPr>
-              <w:t>:</w:t>
+              <w:t>POST /drinks voorbeeld:</w:t>
             </w:r>
             <w:r>
               <w:rPr>
@@ -4068,7 +3513,7 @@
           <w:rFonts w:asciiTheme="minorHAnsi" w:hAnsiTheme="minorHAnsi" w:cstheme="minorHAnsi"/>
         </w:rPr>
       </w:pPr>
-      <w:bookmarkStart w:id="8" w:name="_Toc201341029"/>
+      <w:bookmarkStart w:id="8" w:name="_Toc201347786"/>
       <w:r>
         <w:rPr>
           <w:rFonts w:asciiTheme="minorHAnsi" w:hAnsiTheme="minorHAnsi" w:cstheme="minorHAnsi"/>
@@ -4088,21 +3533,7 @@
         <w:rPr>
           <w:rFonts w:cstheme="minorHAnsi"/>
         </w:rPr>
-        <w:t xml:space="preserve">Tijdens het ontwikkelen van de </w:t>
-      </w:r>
-      <w:proofErr w:type="spellStart"/>
-      <w:r>
-        <w:rPr>
-          <w:rFonts w:cstheme="minorHAnsi"/>
-        </w:rPr>
-        <w:t>back-end</w:t>
-      </w:r>
-      <w:proofErr w:type="spellEnd"/>
-      <w:r>
-        <w:rPr>
-          <w:rFonts w:cstheme="minorHAnsi"/>
-        </w:rPr>
-        <w:t xml:space="preserve"> applicatie heb ik regelmatig feedback gevraagd aan klasgenoten, met name tijdens het werken aan de Express-server en het testen van de CRUD-functionaliteiten. Er is een code review uitgevoerd door een medestudent die zelf al klaar was met zijn opdracht.</w:t>
+        <w:t>Tijdens het ontwikkelen van de back-end applicatie heb ik regelmatig feedback gevraagd aan klasgenoten, met name tijdens het werken aan de Express-server en het testen van de CRUD-functionaliteiten. Er is een code review uitgevoerd door een medestudent die zelf al klaar was met zijn opdracht.</w:t>
       </w:r>
     </w:p>
     <w:p>
@@ -4119,7 +3550,7 @@
           <w:rFonts w:asciiTheme="minorHAnsi" w:hAnsiTheme="minorHAnsi" w:cstheme="minorHAnsi"/>
         </w:rPr>
       </w:pPr>
-      <w:bookmarkStart w:id="9" w:name="_Toc201341030"/>
+      <w:bookmarkStart w:id="9" w:name="_Toc201347787"/>
       <w:r>
         <w:rPr>
           <w:rFonts w:asciiTheme="minorHAnsi" w:hAnsiTheme="minorHAnsi" w:cstheme="minorHAnsi"/>
@@ -4193,35 +3624,7 @@
         <w:rPr>
           <w:rFonts w:cstheme="minorHAnsi"/>
         </w:rPr>
-        <w:t xml:space="preserve">De keuze voor </w:t>
-      </w:r>
-      <w:proofErr w:type="spellStart"/>
-      <w:r>
-        <w:rPr>
-          <w:rFonts w:cstheme="minorHAnsi"/>
-        </w:rPr>
-        <w:t>hardcoded</w:t>
-      </w:r>
-      <w:proofErr w:type="spellEnd"/>
-      <w:r>
-        <w:rPr>
-          <w:rFonts w:cstheme="minorHAnsi"/>
-        </w:rPr>
-        <w:t xml:space="preserve"> data in plaats van </w:t>
-      </w:r>
-      <w:proofErr w:type="spellStart"/>
-      <w:r>
-        <w:rPr>
-          <w:rFonts w:cstheme="minorHAnsi"/>
-        </w:rPr>
-        <w:t>fetch</w:t>
-      </w:r>
-      <w:proofErr w:type="spellEnd"/>
-      <w:r>
-        <w:rPr>
-          <w:rFonts w:cstheme="minorHAnsi"/>
-        </w:rPr>
-        <w:t xml:space="preserve"> of database werd als prima beoordeeld, omdat het voldeed aan de eisen van de opdracht.</w:t>
+        <w:t>De keuze voor hardcoded data in plaats van fetch of database werd als prima beoordeeld, omdat het voldeed aan de eisen van de opdracht.</w:t>
       </w:r>
     </w:p>
     <w:p>
@@ -4231,7 +3634,7 @@
           <w:rFonts w:asciiTheme="minorHAnsi" w:hAnsiTheme="minorHAnsi" w:cstheme="minorHAnsi"/>
         </w:rPr>
       </w:pPr>
-      <w:bookmarkStart w:id="10" w:name="_Toc201341031"/>
+      <w:bookmarkStart w:id="10" w:name="_Toc201347788"/>
       <w:r>
         <w:rPr>
           <w:rFonts w:asciiTheme="minorHAnsi" w:hAnsiTheme="minorHAnsi" w:cstheme="minorHAnsi"/>
@@ -4273,21 +3676,7 @@
         <w:rPr>
           <w:rFonts w:cstheme="minorHAnsi"/>
         </w:rPr>
-        <w:t xml:space="preserve">Mijn postman kon wat test </w:t>
-      </w:r>
-      <w:proofErr w:type="spellStart"/>
-      <w:r>
-        <w:rPr>
-          <w:rFonts w:cstheme="minorHAnsi"/>
-        </w:rPr>
-        <w:t>queries</w:t>
-      </w:r>
-      <w:proofErr w:type="spellEnd"/>
-      <w:r>
-        <w:rPr>
-          <w:rFonts w:cstheme="minorHAnsi"/>
-        </w:rPr>
-        <w:t xml:space="preserve"> hebben.</w:t>
+        <w:t>Mijn postman kon wat test queries hebben.</w:t>
       </w:r>
     </w:p>
     <w:p>
@@ -4304,7 +3693,7 @@
           <w:rFonts w:asciiTheme="minorHAnsi" w:hAnsiTheme="minorHAnsi" w:cstheme="minorHAnsi"/>
         </w:rPr>
       </w:pPr>
-      <w:bookmarkStart w:id="11" w:name="_Toc201341032"/>
+      <w:bookmarkStart w:id="11" w:name="_Toc201347789"/>
       <w:r>
         <w:rPr>
           <w:rFonts w:asciiTheme="minorHAnsi" w:hAnsiTheme="minorHAnsi" w:cstheme="minorHAnsi"/>
@@ -4337,7 +3726,7 @@
           <w:rFonts w:asciiTheme="minorHAnsi" w:hAnsiTheme="minorHAnsi" w:cstheme="minorHAnsi"/>
         </w:rPr>
       </w:pPr>
-      <w:bookmarkStart w:id="12" w:name="_Toc201341033"/>
+      <w:bookmarkStart w:id="12" w:name="_Toc201347790"/>
       <w:r>
         <w:rPr>
           <w:rFonts w:asciiTheme="minorHAnsi" w:hAnsiTheme="minorHAnsi" w:cstheme="minorHAnsi"/>
@@ -4389,7 +3778,7 @@
           <w:rFonts w:asciiTheme="minorHAnsi" w:hAnsiTheme="minorHAnsi" w:cstheme="minorHAnsi"/>
         </w:rPr>
       </w:pPr>
-      <w:bookmarkStart w:id="13" w:name="_Toc201341034"/>
+      <w:bookmarkStart w:id="13" w:name="_Toc201347791"/>
       <w:r>
         <w:rPr>
           <w:rFonts w:asciiTheme="minorHAnsi" w:hAnsiTheme="minorHAnsi" w:cstheme="minorHAnsi"/>
@@ -4425,33 +3814,11 @@
           <w:rFonts w:cstheme="minorHAnsi"/>
         </w:rPr>
       </w:pPr>
-      <w:proofErr w:type="spellStart"/>
-      <w:r>
-        <w:rPr>
-          <w:rFonts w:cstheme="minorHAnsi"/>
-        </w:rPr>
-        <w:t>Github</w:t>
-      </w:r>
-      <w:proofErr w:type="spellEnd"/>
-      <w:r>
-        <w:rPr>
-          <w:rFonts w:cstheme="minorHAnsi"/>
-        </w:rPr>
-        <w:t xml:space="preserve"> </w:t>
-      </w:r>
-      <w:proofErr w:type="spellStart"/>
-      <w:r>
-        <w:rPr>
-          <w:rFonts w:cstheme="minorHAnsi"/>
-        </w:rPr>
-        <w:t>commitgeschiedenis</w:t>
-      </w:r>
-      <w:proofErr w:type="spellEnd"/>
-      <w:r>
-        <w:rPr>
-          <w:rFonts w:cstheme="minorHAnsi"/>
-        </w:rPr>
-        <w:t xml:space="preserve">  (</w:t>
+      <w:r>
+        <w:rPr>
+          <w:rFonts w:cstheme="minorHAnsi"/>
+        </w:rPr>
+        <w:t>Github commitgeschiedenis  (</w:t>
       </w:r>
       <w:hyperlink r:id="rId12" w:history="1">
         <w:r>
@@ -4558,6 +3925,7 @@
       <w:r>
         <w:rPr>
           <w:rFonts w:cstheme="minorHAnsi"/>
+          <w:noProof/>
           <w:sz w:val="24"/>
           <w:szCs w:val="24"/>
         </w:rPr>
@@ -4623,7 +3991,7 @@
           <w:color w:val="00B0F0"/>
         </w:rPr>
       </w:pPr>
-      <w:bookmarkStart w:id="14" w:name="_Toc201341035"/>
+      <w:bookmarkStart w:id="14" w:name="_Toc201347792"/>
       <w:r>
         <w:rPr>
           <w:rFonts w:asciiTheme="minorHAnsi" w:hAnsiTheme="minorHAnsi" w:cstheme="minorHAnsi"/>
@@ -4649,41 +4017,20 @@
         <w:rPr>
           <w:rFonts w:cstheme="minorHAnsi"/>
         </w:rPr>
-        <w:t xml:space="preserve">Om de werking van de </w:t>
-      </w:r>
-      <w:proofErr w:type="spellStart"/>
-      <w:r>
-        <w:rPr>
-          <w:rFonts w:cstheme="minorHAnsi"/>
-        </w:rPr>
-        <w:t>RESTful</w:t>
-      </w:r>
-      <w:proofErr w:type="spellEnd"/>
-      <w:r>
-        <w:rPr>
-          <w:rFonts w:cstheme="minorHAnsi"/>
-        </w:rPr>
-        <w:t xml:space="preserve"> API te garanderen, heb ik alle CRUD-functionaliteiten getest met behulp van Postman. Elke test is ontworpen om een specifiek gedrag van de API te valideren, inclusief correcte responses, foutafhandeling en dataconsistentie.</w:t>
-      </w:r>
-    </w:p>
-    <w:p>
-      <w:pPr>
-        <w:rPr>
-          <w:rFonts w:cstheme="minorHAnsi"/>
-        </w:rPr>
-      </w:pPr>
-      <w:r>
-        <w:rPr>
-          <w:rFonts w:cstheme="minorHAnsi"/>
-        </w:rPr>
-        <w:t xml:space="preserve">Alles staat ook in de Postman die ik heb verstuurd zowel in de </w:t>
-      </w:r>
-      <w:proofErr w:type="spellStart"/>
-      <w:r>
-        <w:rPr>
-          <w:rFonts w:cstheme="minorHAnsi"/>
-        </w:rPr>
-        <w:t>repo</w:t>
+        <w:t>Om de werking van de RESTful API te garanderen, heb ik alle CRUD-functionaliteiten getest met behulp van Postman. Elke test is ontworpen om een specifiek gedrag van de API te valideren, inclusief correcte responses, foutafhandeling en dataconsistentie.</w:t>
+      </w:r>
+    </w:p>
+    <w:p>
+      <w:pPr>
+        <w:rPr>
+          <w:rFonts w:cstheme="minorHAnsi"/>
+        </w:rPr>
+      </w:pPr>
+      <w:r>
+        <w:rPr>
+          <w:rFonts w:cstheme="minorHAnsi"/>
+        </w:rPr>
+        <w:t>Alles staat ook in de Postman die ik heb verstuurd zowel in de repo</w:t>
       </w:r>
       <w:r>
         <w:rPr>
@@ -4691,7 +4038,6 @@
         </w:rPr>
         <w:t>sitory</w:t>
       </w:r>
-      <w:proofErr w:type="spellEnd"/>
       <w:r>
         <w:rPr>
           <w:rFonts w:cstheme="minorHAnsi"/>
@@ -4733,9 +4079,9 @@
         <w:gridCol w:w="1075"/>
         <w:gridCol w:w="1061"/>
         <w:gridCol w:w="1265"/>
-        <w:gridCol w:w="2089"/>
-        <w:gridCol w:w="1328"/>
-        <w:gridCol w:w="2527"/>
+        <w:gridCol w:w="1994"/>
+        <w:gridCol w:w="1281"/>
+        <w:gridCol w:w="2669"/>
       </w:tblGrid>
       <w:tr>
         <w:tc>
@@ -4752,7 +4098,6 @@
                 <w:bCs/>
               </w:rPr>
             </w:pPr>
-            <w:proofErr w:type="spellStart"/>
             <w:r>
               <w:rPr>
                 <w:rFonts w:cstheme="minorHAnsi"/>
@@ -4761,7 +4106,6 @@
               </w:rPr>
               <w:t>Testnr</w:t>
             </w:r>
-            <w:proofErr w:type="spellEnd"/>
           </w:p>
         </w:tc>
         <w:tc>
@@ -4802,7 +4146,6 @@
                 <w:bCs/>
               </w:rPr>
             </w:pPr>
-            <w:proofErr w:type="spellStart"/>
             <w:r>
               <w:rPr>
                 <w:rFonts w:cstheme="minorHAnsi"/>
@@ -4811,7 +4154,6 @@
               </w:rPr>
               <w:t>Endpoint</w:t>
             </w:r>
-            <w:proofErr w:type="spellEnd"/>
           </w:p>
         </w:tc>
         <w:tc>
@@ -5126,21 +4468,7 @@
               <w:rPr>
                 <w:rFonts w:cstheme="minorHAnsi"/>
               </w:rPr>
-              <w:t xml:space="preserve">Drankje met </w:t>
-            </w:r>
-            <w:proofErr w:type="spellStart"/>
-            <w:r>
-              <w:rPr>
-                <w:rFonts w:cstheme="minorHAnsi"/>
-              </w:rPr>
-              <w:t>id</w:t>
-            </w:r>
-            <w:proofErr w:type="spellEnd"/>
-            <w:r>
-              <w:rPr>
-                <w:rFonts w:cstheme="minorHAnsi"/>
-              </w:rPr>
-              <w:t>: 1</w:t>
+              <w:t>Drankje met id: 1</w:t>
             </w:r>
           </w:p>
         </w:tc>
@@ -5242,21 +4570,7 @@
               <w:rPr>
                 <w:rFonts w:cstheme="minorHAnsi"/>
               </w:rPr>
-              <w:t xml:space="preserve">404 </w:t>
-            </w:r>
-            <w:proofErr w:type="spellStart"/>
-            <w:r>
-              <w:rPr>
-                <w:rFonts w:cstheme="minorHAnsi"/>
-              </w:rPr>
-              <w:t>Not</w:t>
-            </w:r>
-            <w:proofErr w:type="spellEnd"/>
-            <w:r>
-              <w:rPr>
-                <w:rFonts w:cstheme="minorHAnsi"/>
-              </w:rPr>
-              <w:t xml:space="preserve"> Found</w:t>
+              <w:t>404 Not Found</w:t>
             </w:r>
           </w:p>
         </w:tc>
@@ -5276,7 +4590,7 @@
               <w:rPr>
                 <w:rFonts w:cstheme="minorHAnsi"/>
               </w:rPr>
-              <w:t>Foutmelding</w:t>
+              <w:t>Drankje niet gevonden</w:t>
             </w:r>
           </w:p>
         </w:tc>
@@ -5378,16 +4692,8 @@
               <w:rPr>
                 <w:rFonts w:cstheme="minorHAnsi"/>
               </w:rPr>
-              <w:t xml:space="preserve">201 </w:t>
-            </w:r>
-            <w:proofErr w:type="spellStart"/>
-            <w:r>
-              <w:rPr>
-                <w:rFonts w:cstheme="minorHAnsi"/>
-              </w:rPr>
-              <w:t>Created</w:t>
-            </w:r>
-            <w:proofErr w:type="spellEnd"/>
+              <w:t>201 Created</w:t>
+            </w:r>
           </w:p>
         </w:tc>
         <w:tc>
@@ -5630,21 +4936,7 @@
               <w:rPr>
                 <w:rFonts w:cstheme="minorHAnsi"/>
               </w:rPr>
-              <w:t xml:space="preserve">404 </w:t>
-            </w:r>
-            <w:proofErr w:type="spellStart"/>
-            <w:r>
-              <w:rPr>
-                <w:rFonts w:cstheme="minorHAnsi"/>
-              </w:rPr>
-              <w:t>Not</w:t>
-            </w:r>
-            <w:proofErr w:type="spellEnd"/>
-            <w:r>
-              <w:rPr>
-                <w:rFonts w:cstheme="minorHAnsi"/>
-              </w:rPr>
-              <w:t xml:space="preserve"> Found</w:t>
+              <w:t>404 Not Found</w:t>
             </w:r>
           </w:p>
         </w:tc>
@@ -5888,21 +5180,7 @@
               <w:rPr>
                 <w:rFonts w:cstheme="minorHAnsi"/>
               </w:rPr>
-              <w:t xml:space="preserve">404 </w:t>
-            </w:r>
-            <w:proofErr w:type="spellStart"/>
-            <w:r>
-              <w:rPr>
-                <w:rFonts w:cstheme="minorHAnsi"/>
-              </w:rPr>
-              <w:t>Not</w:t>
-            </w:r>
-            <w:proofErr w:type="spellEnd"/>
-            <w:r>
-              <w:rPr>
-                <w:rFonts w:cstheme="minorHAnsi"/>
-              </w:rPr>
-              <w:t xml:space="preserve"> Found</w:t>
+              <w:t>404 Not Found</w:t>
             </w:r>
           </w:p>
         </w:tc>
@@ -5922,8 +5200,16 @@
               <w:rPr>
                 <w:rFonts w:cstheme="minorHAnsi"/>
               </w:rPr>
-              <w:t>Foutmelding</w:t>
-            </w:r>
+              <w:t>ID nummer niet gevonden van drankje</w:t>
+            </w:r>
+          </w:p>
+          <w:p>
+            <w:pPr>
+              <w:spacing w:after="160" w:line="259" w:lineRule="auto"/>
+              <w:rPr>
+                <w:rFonts w:cstheme="minorHAnsi"/>
+              </w:rPr>
+            </w:pPr>
           </w:p>
         </w:tc>
       </w:tr>
@@ -6205,7 +5491,7 @@
         </w:rPr>
         <w:t xml:space="preserve">   </w:t>
       </w:r>
-      <w:bookmarkStart w:id="15" w:name="_Toc201341036"/>
+      <w:bookmarkStart w:id="15" w:name="_Toc201347793"/>
       <w:r>
         <w:rPr>
           <w:rFonts w:asciiTheme="minorHAnsi" w:hAnsiTheme="minorHAnsi" w:cstheme="minorHAnsi"/>
@@ -6268,7 +5554,7 @@
         </w:rPr>
         <w:t xml:space="preserve">  </w:t>
       </w:r>
-      <w:bookmarkStart w:id="16" w:name="_Toc201341037"/>
+      <w:bookmarkStart w:id="16" w:name="_Toc201347794"/>
       <w:r>
         <w:rPr>
           <w:rFonts w:asciiTheme="minorHAnsi" w:hAnsiTheme="minorHAnsi" w:cstheme="minorHAnsi"/>
@@ -6308,21 +5594,7 @@
         <w:rPr>
           <w:rFonts w:cstheme="minorHAnsi"/>
         </w:rPr>
-        <w:t xml:space="preserve">Error-handling werkte zoals verwacht bij ongeldige </w:t>
-      </w:r>
-      <w:proofErr w:type="spellStart"/>
-      <w:r>
-        <w:rPr>
-          <w:rFonts w:cstheme="minorHAnsi"/>
-        </w:rPr>
-        <w:t>ID’s</w:t>
-      </w:r>
-      <w:proofErr w:type="spellEnd"/>
-      <w:r>
-        <w:rPr>
-          <w:rFonts w:cstheme="minorHAnsi"/>
-        </w:rPr>
-        <w:t>.</w:t>
+        <w:t>Error-handling werkte zoals verwacht bij ongeldige ID’s.</w:t>
       </w:r>
     </w:p>
     <w:p>
@@ -6363,7 +5635,7 @@
           <w:rFonts w:asciiTheme="minorHAnsi" w:hAnsiTheme="minorHAnsi" w:cstheme="minorHAnsi"/>
         </w:rPr>
       </w:pPr>
-      <w:bookmarkStart w:id="17" w:name="_Toc201341038"/>
+      <w:bookmarkStart w:id="17" w:name="_Toc201347795"/>
       <w:r>
         <w:rPr>
           <w:rFonts w:asciiTheme="minorHAnsi" w:hAnsiTheme="minorHAnsi" w:cstheme="minorHAnsi"/>
@@ -6409,21 +5681,7 @@
         <w:rPr>
           <w:rFonts w:cstheme="minorHAnsi"/>
         </w:rPr>
-        <w:t xml:space="preserve">De meeste minimale eisen uit de </w:t>
-      </w:r>
-      <w:proofErr w:type="spellStart"/>
-      <w:r>
-        <w:rPr>
-          <w:rFonts w:cstheme="minorHAnsi"/>
-        </w:rPr>
-        <w:t>back-end</w:t>
-      </w:r>
-      <w:proofErr w:type="spellEnd"/>
-      <w:r>
-        <w:rPr>
-          <w:rFonts w:cstheme="minorHAnsi"/>
-        </w:rPr>
-        <w:t xml:space="preserve"> opdracht zijn succesvol geïmplementeerd:</w:t>
+        <w:t>De meeste minimale eisen uit de back-end opdracht zijn succesvol geïmplementeerd:</w:t>
       </w:r>
     </w:p>
     <w:p>
@@ -6457,63 +5715,7 @@
         <w:rPr>
           <w:rFonts w:cstheme="minorHAnsi"/>
         </w:rPr>
-        <w:t xml:space="preserve">Er zijn 13 </w:t>
-      </w:r>
-      <w:proofErr w:type="spellStart"/>
-      <w:r>
-        <w:rPr>
-          <w:rFonts w:cstheme="minorHAnsi"/>
-        </w:rPr>
-        <w:t>hardcoded</w:t>
-      </w:r>
-      <w:proofErr w:type="spellEnd"/>
-      <w:r>
-        <w:rPr>
-          <w:rFonts w:cstheme="minorHAnsi"/>
-        </w:rPr>
-        <w:t xml:space="preserve"> frisdranken opgenomen in een array in server.js, elk met de attributen: </w:t>
-      </w:r>
-      <w:proofErr w:type="spellStart"/>
-      <w:r>
-        <w:rPr>
-          <w:rFonts w:cstheme="minorHAnsi"/>
-        </w:rPr>
-        <w:t>id</w:t>
-      </w:r>
-      <w:proofErr w:type="spellEnd"/>
-      <w:r>
-        <w:rPr>
-          <w:rFonts w:cstheme="minorHAnsi"/>
-        </w:rPr>
-        <w:t xml:space="preserve">, name, </w:t>
-      </w:r>
-      <w:proofErr w:type="spellStart"/>
-      <w:r>
-        <w:rPr>
-          <w:rFonts w:cstheme="minorHAnsi"/>
-        </w:rPr>
-        <w:t>category</w:t>
-      </w:r>
-      <w:proofErr w:type="spellEnd"/>
-      <w:r>
-        <w:rPr>
-          <w:rFonts w:cstheme="minorHAnsi"/>
-        </w:rPr>
-        <w:t xml:space="preserve">, </w:t>
-      </w:r>
-      <w:proofErr w:type="spellStart"/>
-      <w:r>
-        <w:rPr>
-          <w:rFonts w:cstheme="minorHAnsi"/>
-        </w:rPr>
-        <w:t>sugar</w:t>
-      </w:r>
-      <w:proofErr w:type="spellEnd"/>
-      <w:r>
-        <w:rPr>
-          <w:rFonts w:cstheme="minorHAnsi"/>
-        </w:rPr>
-        <w:t xml:space="preserve"> en image.</w:t>
+        <w:t>Er zijn 13 hardcoded frisdranken opgenomen in een array in server.js, elk met de attributen: id, name, category, sugar en image.</w:t>
       </w:r>
     </w:p>
     <w:p>
@@ -6547,35 +5749,7 @@
         <w:rPr>
           <w:rFonts w:cstheme="minorHAnsi"/>
         </w:rPr>
-        <w:t xml:space="preserve">De API is getest met Postman, waarbij alle </w:t>
-      </w:r>
-      <w:proofErr w:type="spellStart"/>
-      <w:r>
-        <w:rPr>
-          <w:rFonts w:cstheme="minorHAnsi"/>
-        </w:rPr>
-        <w:t>endpoints</w:t>
-      </w:r>
-      <w:proofErr w:type="spellEnd"/>
-      <w:r>
-        <w:rPr>
-          <w:rFonts w:cstheme="minorHAnsi"/>
-        </w:rPr>
-        <w:t xml:space="preserve"> correct functioneerden en ook foutgevallen (zoals onbestaande </w:t>
-      </w:r>
-      <w:proofErr w:type="spellStart"/>
-      <w:r>
-        <w:rPr>
-          <w:rFonts w:cstheme="minorHAnsi"/>
-        </w:rPr>
-        <w:t>ID’s</w:t>
-      </w:r>
-      <w:proofErr w:type="spellEnd"/>
-      <w:r>
-        <w:rPr>
-          <w:rFonts w:cstheme="minorHAnsi"/>
-        </w:rPr>
-        <w:t>) werden getest.</w:t>
+        <w:t>De API is getest met Postman, waarbij alle endpoints correct functioneerden en ook foutgevallen (zoals onbestaande ID’s) werden getest.</w:t>
       </w:r>
     </w:p>
     <w:p>
@@ -6609,21 +5783,7 @@
         <w:rPr>
           <w:rFonts w:cstheme="minorHAnsi"/>
         </w:rPr>
-        <w:t xml:space="preserve">De API is gedocumenteerd met een duidelijke beschrijving van de </w:t>
-      </w:r>
-      <w:proofErr w:type="spellStart"/>
-      <w:r>
-        <w:rPr>
-          <w:rFonts w:cstheme="minorHAnsi"/>
-        </w:rPr>
-        <w:t>endpoints</w:t>
-      </w:r>
-      <w:proofErr w:type="spellEnd"/>
-      <w:r>
-        <w:rPr>
-          <w:rFonts w:cstheme="minorHAnsi"/>
-        </w:rPr>
-        <w:t>, parameters, en voorbeeldresponses.</w:t>
+        <w:t>De API is gedocumenteerd met een duidelijke beschrijving van de endpoints, parameters, en voorbeeldresponses.</w:t>
       </w:r>
     </w:p>
     <w:p>
@@ -6640,49 +5800,7 @@
         <w:rPr>
           <w:rFonts w:cstheme="minorHAnsi"/>
         </w:rPr>
-        <w:t xml:space="preserve">De structuur van het project is helder, met mappen voor </w:t>
-      </w:r>
-      <w:proofErr w:type="spellStart"/>
-      <w:r>
-        <w:rPr>
-          <w:rFonts w:cstheme="minorHAnsi"/>
-        </w:rPr>
-        <w:t>api</w:t>
-      </w:r>
-      <w:proofErr w:type="spellEnd"/>
-      <w:r>
-        <w:rPr>
-          <w:rFonts w:cstheme="minorHAnsi"/>
-        </w:rPr>
-        <w:t xml:space="preserve">, </w:t>
-      </w:r>
-      <w:proofErr w:type="spellStart"/>
-      <w:r>
-        <w:rPr>
-          <w:rFonts w:cstheme="minorHAnsi"/>
-        </w:rPr>
-        <w:t>json</w:t>
-      </w:r>
-      <w:proofErr w:type="spellEnd"/>
-      <w:r>
-        <w:rPr>
-          <w:rFonts w:cstheme="minorHAnsi"/>
-        </w:rPr>
-        <w:t xml:space="preserve">-server, </w:t>
-      </w:r>
-      <w:proofErr w:type="spellStart"/>
-      <w:r>
-        <w:rPr>
-          <w:rFonts w:cstheme="minorHAnsi"/>
-        </w:rPr>
-        <w:t>frontend</w:t>
-      </w:r>
-      <w:proofErr w:type="spellEnd"/>
-      <w:r>
-        <w:rPr>
-          <w:rFonts w:cstheme="minorHAnsi"/>
-        </w:rPr>
-        <w:t>, postman en documentatie.</w:t>
+        <w:t>De structuur van het project is helder, met mappen voor api, json-server, frontend, postman en documentatie.</w:t>
       </w:r>
     </w:p>
     <w:p>
@@ -6723,49 +5841,7 @@
         <w:rPr>
           <w:rFonts w:cstheme="minorHAnsi"/>
         </w:rPr>
-        <w:t xml:space="preserve">De front-end is niet gekoppeld met </w:t>
-      </w:r>
-      <w:proofErr w:type="spellStart"/>
-      <w:r>
-        <w:rPr>
-          <w:rFonts w:cstheme="minorHAnsi"/>
-        </w:rPr>
-        <w:t>fetch</w:t>
-      </w:r>
-      <w:proofErr w:type="spellEnd"/>
-      <w:r>
-        <w:rPr>
-          <w:rFonts w:cstheme="minorHAnsi"/>
-        </w:rPr>
-        <w:t xml:space="preserve"> aan de </w:t>
-      </w:r>
-      <w:proofErr w:type="spellStart"/>
-      <w:r>
-        <w:rPr>
-          <w:rFonts w:cstheme="minorHAnsi"/>
-        </w:rPr>
-        <w:t>back-end</w:t>
-      </w:r>
-      <w:proofErr w:type="spellEnd"/>
-      <w:r>
-        <w:rPr>
-          <w:rFonts w:cstheme="minorHAnsi"/>
-        </w:rPr>
-        <w:t xml:space="preserve">, omdat dit geen verplichte eis was. Er is gekozen voor een </w:t>
-      </w:r>
-      <w:proofErr w:type="spellStart"/>
-      <w:r>
-        <w:rPr>
-          <w:rFonts w:cstheme="minorHAnsi"/>
-        </w:rPr>
-        <w:t>hardcoded</w:t>
-      </w:r>
-      <w:proofErr w:type="spellEnd"/>
-      <w:r>
-        <w:rPr>
-          <w:rFonts w:cstheme="minorHAnsi"/>
-        </w:rPr>
-        <w:t xml:space="preserve"> Express-implementatie, zoals toegestaan in de opdracht.</w:t>
+        <w:t>De front-end is niet gekoppeld met fetch aan de back-end, omdat dit geen verplichte eis was. Er is gekozen voor een hardcoded Express-implementatie, zoals toegestaan in de opdracht.</w:t>
       </w:r>
     </w:p>
     <w:p>
@@ -6783,35 +5859,7 @@
         <w:rPr>
           <w:rFonts w:cstheme="minorHAnsi"/>
         </w:rPr>
-        <w:t xml:space="preserve">Werken met ORM (Object </w:t>
-      </w:r>
-      <w:proofErr w:type="spellStart"/>
-      <w:r>
-        <w:rPr>
-          <w:rFonts w:cstheme="minorHAnsi"/>
-        </w:rPr>
-        <w:t>Relational</w:t>
-      </w:r>
-      <w:proofErr w:type="spellEnd"/>
-      <w:r>
-        <w:rPr>
-          <w:rFonts w:cstheme="minorHAnsi"/>
-        </w:rPr>
-        <w:t xml:space="preserve"> </w:t>
-      </w:r>
-      <w:proofErr w:type="spellStart"/>
-      <w:r>
-        <w:rPr>
-          <w:rFonts w:cstheme="minorHAnsi"/>
-        </w:rPr>
-        <w:t>Mapping</w:t>
-      </w:r>
-      <w:proofErr w:type="spellEnd"/>
-      <w:r>
-        <w:rPr>
-          <w:rFonts w:cstheme="minorHAnsi"/>
-        </w:rPr>
-        <w:t>)</w:t>
+        <w:t>Werken met ORM (Object Relational Mapping)</w:t>
       </w:r>
     </w:p>
     <w:p>
@@ -6825,28 +5873,12 @@
           <w:rFonts w:cstheme="minorHAnsi"/>
         </w:rPr>
       </w:pPr>
-      <w:proofErr w:type="spellStart"/>
-      <w:r>
-        <w:rPr>
-          <w:rFonts w:cstheme="minorHAnsi"/>
-        </w:rPr>
-        <w:t>Deployen</w:t>
-      </w:r>
-      <w:proofErr w:type="spellEnd"/>
-      <w:r>
-        <w:rPr>
-          <w:rFonts w:cstheme="minorHAnsi"/>
-        </w:rPr>
-        <w:t xml:space="preserve"> naar </w:t>
-      </w:r>
-      <w:proofErr w:type="spellStart"/>
-      <w:r>
-        <w:rPr>
-          <w:rFonts w:cstheme="minorHAnsi"/>
-        </w:rPr>
-        <w:t>Azure</w:t>
-      </w:r>
-      <w:proofErr w:type="spellEnd"/>
+      <w:r>
+        <w:rPr>
+          <w:rFonts w:cstheme="minorHAnsi"/>
+        </w:rPr>
+        <w:t>Deployen naar Azure</w:t>
+      </w:r>
     </w:p>
     <w:p>
       <w:pPr>
@@ -7052,35 +6084,7 @@
         <w:rPr>
           <w:rFonts w:cstheme="minorHAnsi"/>
         </w:rPr>
-        <w:t xml:space="preserve">De keuze voor </w:t>
-      </w:r>
-      <w:proofErr w:type="spellStart"/>
-      <w:r>
-        <w:rPr>
-          <w:rFonts w:cstheme="minorHAnsi"/>
-        </w:rPr>
-        <w:t>hardcoded</w:t>
-      </w:r>
-      <w:proofErr w:type="spellEnd"/>
-      <w:r>
-        <w:rPr>
-          <w:rFonts w:cstheme="minorHAnsi"/>
-        </w:rPr>
-        <w:t xml:space="preserve"> data maakte het eenvoudiger om logica te controleren en </w:t>
-      </w:r>
-      <w:proofErr w:type="spellStart"/>
-      <w:r>
-        <w:rPr>
-          <w:rFonts w:cstheme="minorHAnsi"/>
-        </w:rPr>
-        <w:t>endpoints</w:t>
-      </w:r>
-      <w:proofErr w:type="spellEnd"/>
-      <w:r>
-        <w:rPr>
-          <w:rFonts w:cstheme="minorHAnsi"/>
-        </w:rPr>
-        <w:t xml:space="preserve"> betrouwbaar te maken.</w:t>
+        <w:t>De keuze voor hardcoded data maakte het eenvoudiger om logica te controleren en endpoints betrouwbaar te maken.</w:t>
       </w:r>
     </w:p>
     <w:p>
@@ -7127,35 +6131,7 @@
         <w:rPr>
           <w:rFonts w:cstheme="minorHAnsi"/>
         </w:rPr>
-        <w:t xml:space="preserve">In een volgende versie zou ik willen oefenen met koppeling via </w:t>
-      </w:r>
-      <w:proofErr w:type="spellStart"/>
-      <w:r>
-        <w:rPr>
-          <w:rFonts w:cstheme="minorHAnsi"/>
-        </w:rPr>
-        <w:t>fetch</w:t>
-      </w:r>
-      <w:proofErr w:type="spellEnd"/>
-      <w:r>
-        <w:rPr>
-          <w:rFonts w:cstheme="minorHAnsi"/>
-        </w:rPr>
-        <w:t xml:space="preserve">(), om front-end en </w:t>
-      </w:r>
-      <w:proofErr w:type="spellStart"/>
-      <w:r>
-        <w:rPr>
-          <w:rFonts w:cstheme="minorHAnsi"/>
-        </w:rPr>
-        <w:t>back-end</w:t>
-      </w:r>
-      <w:proofErr w:type="spellEnd"/>
-      <w:r>
-        <w:rPr>
-          <w:rFonts w:cstheme="minorHAnsi"/>
-        </w:rPr>
-        <w:t xml:space="preserve"> live met elkaar te laten communiceren.</w:t>
+        <w:t>In een volgende versie zou ik willen oefenen met koppeling via fetch(), om front-end en back-end live met elkaar te laten communiceren.</w:t>
       </w:r>
     </w:p>
     <w:p>
@@ -7205,7 +6181,7 @@
           <w:rFonts w:asciiTheme="minorHAnsi" w:hAnsiTheme="minorHAnsi" w:cstheme="minorHAnsi"/>
         </w:rPr>
       </w:pPr>
-      <w:bookmarkStart w:id="18" w:name="_Toc201341039"/>
+      <w:bookmarkStart w:id="18" w:name="_Toc201347796"/>
       <w:r>
         <w:rPr>
           <w:rFonts w:asciiTheme="minorHAnsi" w:hAnsiTheme="minorHAnsi" w:cstheme="minorHAnsi"/>
@@ -7244,21 +6220,7 @@
         <w:rPr>
           <w:rFonts w:cstheme="minorHAnsi"/>
         </w:rPr>
-        <w:t xml:space="preserve"> [Digitale leeromgeving </w:t>
-      </w:r>
-      <w:proofErr w:type="spellStart"/>
-      <w:r>
-        <w:rPr>
-          <w:rFonts w:cstheme="minorHAnsi"/>
-        </w:rPr>
-        <w:t>Brightspace</w:t>
-      </w:r>
-      <w:proofErr w:type="spellEnd"/>
-      <w:r>
-        <w:rPr>
-          <w:rFonts w:cstheme="minorHAnsi"/>
-        </w:rPr>
-        <w:t xml:space="preserve">]. Geraadpleegd op 23 juni 2025, van </w:t>
+        <w:t xml:space="preserve"> [Digitale leeromgeving Brightspace]. Geraadpleegd op 23 juni 2025, van </w:t>
       </w:r>
       <w:hyperlink r:id="rId16" w:tgtFrame="_new" w:history="1">
         <w:r>
@@ -7286,23 +6248,7 @@
           <w:rFonts w:cstheme="minorHAnsi"/>
           <w:lang w:val="en-US"/>
         </w:rPr>
-        <w:t xml:space="preserve">Altman, S., Behrman, B., &amp; Wickham, H. (2021, </w:t>
-      </w:r>
-      <w:proofErr w:type="spellStart"/>
-      <w:r>
-        <w:rPr>
-          <w:rFonts w:cstheme="minorHAnsi"/>
-          <w:lang w:val="en-US"/>
-        </w:rPr>
-        <w:t>september</w:t>
-      </w:r>
-      <w:proofErr w:type="spellEnd"/>
-      <w:r>
-        <w:rPr>
-          <w:rFonts w:cstheme="minorHAnsi"/>
-          <w:lang w:val="en-US"/>
-        </w:rPr>
-        <w:t xml:space="preserve"> 10). </w:t>
+        <w:t xml:space="preserve">Altman, S., Behrman, B., &amp; Wickham, H. (2021, september 10). </w:t>
       </w:r>
       <w:r>
         <w:rPr>
@@ -7347,21 +6293,12 @@
           <w:rFonts w:cstheme="minorHAnsi"/>
         </w:rPr>
       </w:pPr>
-      <w:proofErr w:type="spellStart"/>
-      <w:r>
-        <w:rPr>
-          <w:rFonts w:cstheme="minorHAnsi"/>
-        </w:rPr>
-        <w:t>OpenAI</w:t>
-      </w:r>
-      <w:proofErr w:type="spellEnd"/>
-      <w:r>
-        <w:rPr>
-          <w:rFonts w:cstheme="minorHAnsi"/>
-        </w:rPr>
-        <w:t xml:space="preserve">. (2024). </w:t>
-      </w:r>
-      <w:proofErr w:type="spellStart"/>
+      <w:r>
+        <w:rPr>
+          <w:rFonts w:cstheme="minorHAnsi"/>
+        </w:rPr>
+        <w:t xml:space="preserve">OpenAI. (2024). </w:t>
+      </w:r>
       <w:r>
         <w:rPr>
           <w:rFonts w:cstheme="minorHAnsi"/>
@@ -7370,7 +6307,6 @@
         </w:rPr>
         <w:t>ChatGPT</w:t>
       </w:r>
-      <w:proofErr w:type="spellEnd"/>
     </w:p>
     <w:sectPr>
       <w:headerReference w:type="default" r:id="rId18"/>
@@ -7435,23 +6371,13 @@
         <w:lang w:val="en-US"/>
       </w:rPr>
     </w:pPr>
-    <w:proofErr w:type="spellStart"/>
     <w:r>
       <w:rPr>
         <w:rFonts w:ascii="Gill Sans Nova Cond XBd" w:hAnsi="Gill Sans Nova Cond XBd"/>
         <w:color w:val="9EA700"/>
         <w:lang w:val="en-US"/>
       </w:rPr>
-      <w:t>Pagina</w:t>
-    </w:r>
-    <w:proofErr w:type="spellEnd"/>
-    <w:r>
-      <w:rPr>
-        <w:rFonts w:ascii="Gill Sans Nova Cond XBd" w:hAnsi="Gill Sans Nova Cond XBd"/>
-        <w:color w:val="9EA700"/>
-        <w:lang w:val="en-US"/>
-      </w:rPr>
-      <w:t xml:space="preserve"> </w:t>
+      <w:t xml:space="preserve">Pagina </w:t>
     </w:r>
     <w:r>
       <w:rPr>
@@ -15953,7 +14879,12 @@
 </file>
 
 <file path=customXml/item2.xml><?xml version="1.0" encoding="utf-8"?>
-<b:Sources xmlns:b="http://schemas.openxmlformats.org/officeDocument/2006/bibliography" xmlns="http://schemas.openxmlformats.org/officeDocument/2006/bibliography" SelectedStyle="\APASixthEditionOfficeOnline.xsl" StyleName="APA" Version="6"/>
+<?mso-contentType ?>
+<FormTemplates xmlns="http://schemas.microsoft.com/sharepoint/v3/contenttype/forms">
+  <Display>DocumentLibraryForm</Display>
+  <Edit>DocumentLibraryForm</Edit>
+  <New>DocumentLibraryForm</New>
+</FormTemplates>
 </file>
 
 <file path=customXml/item3.xml><?xml version="1.0" encoding="utf-8"?>
@@ -15969,12 +14900,7 @@
 </file>
 
 <file path=customXml/item4.xml><?xml version="1.0" encoding="utf-8"?>
-<?mso-contentType ?>
-<FormTemplates xmlns="http://schemas.microsoft.com/sharepoint/v3/contenttype/forms">
-  <Display>DocumentLibraryForm</Display>
-  <Edit>DocumentLibraryForm</Edit>
-  <New>DocumentLibraryForm</New>
-</FormTemplates>
+<b:Sources xmlns:b="http://schemas.openxmlformats.org/officeDocument/2006/bibliography" xmlns="http://schemas.openxmlformats.org/officeDocument/2006/bibliography" SelectedStyle="\APASixthEditionOfficeOnline.xsl" StyleName="APA" Version="6"/>
 </file>
 
 <file path=customXml/itemProps1.xml><?xml version="1.0" encoding="utf-8"?>
@@ -15998,9 +14924,9 @@
 </file>
 
 <file path=customXml/itemProps2.xml><?xml version="1.0" encoding="utf-8"?>
-<ds:datastoreItem xmlns:ds="http://schemas.openxmlformats.org/officeDocument/2006/customXml" ds:itemID="{85EF018D-98C5-4493-889F-79397EEDE3D1}">
+<ds:datastoreItem xmlns:ds="http://schemas.openxmlformats.org/officeDocument/2006/customXml" ds:itemID="{DF0BCE5C-2250-493E-B732-349E198F22E9}">
   <ds:schemaRefs>
-    <ds:schemaRef ds:uri="http://schemas.openxmlformats.org/officeDocument/2006/bibliography"/>
+    <ds:schemaRef ds:uri="http://schemas.microsoft.com/sharepoint/v3/contenttype/forms"/>
   </ds:schemaRefs>
 </ds:datastoreItem>
 </file>
@@ -16017,9 +14943,9 @@
 </file>
 
 <file path=customXml/itemProps4.xml><?xml version="1.0" encoding="utf-8"?>
-<ds:datastoreItem xmlns:ds="http://schemas.openxmlformats.org/officeDocument/2006/customXml" ds:itemID="{DF0BCE5C-2250-493E-B732-349E198F22E9}">
+<ds:datastoreItem xmlns:ds="http://schemas.openxmlformats.org/officeDocument/2006/customXml" ds:itemID="{85EF018D-98C5-4493-889F-79397EEDE3D1}">
   <ds:schemaRefs>
-    <ds:schemaRef ds:uri="http://schemas.microsoft.com/sharepoint/v3/contenttype/forms"/>
+    <ds:schemaRef ds:uri="http://schemas.openxmlformats.org/officeDocument/2006/bibliography"/>
   </ds:schemaRefs>
 </ds:datastoreItem>
 </file>
</xml_diff>